<commit_message>
[ADD] tasks 2 elements modification of board element adding text
</commit_message>
<xml_diff>
--- a/FirstName_LastName_StudentNumber_Project/BSC-HGP - Project - UI Design DocumentV1.docx
+++ b/FirstName_LastName_StudentNumber_Project/BSC-HGP - Project - UI Design DocumentV1.docx
@@ -4,7 +4,7 @@
   <w:body>
     <w:p>
       <w:pPr>
-        <w:pStyle w:val="Title"/>
+        <w:pStyle w:val="Titre"/>
         <w:jc w:val="center"/>
         <w:rPr>
           <w:sz w:val="48"/>
@@ -70,7 +70,7 @@
     </w:p>
     <w:p>
       <w:pPr>
-        <w:pStyle w:val="Title"/>
+        <w:pStyle w:val="Titre"/>
         <w:jc w:val="center"/>
         <w:rPr>
           <w:sz w:val="48"/>
@@ -94,7 +94,7 @@
     </w:p>
     <w:p>
       <w:pPr>
-        <w:pStyle w:val="Heading1"/>
+        <w:pStyle w:val="Titre1"/>
         <w:numPr>
           <w:ilvl w:val="0"/>
           <w:numId w:val="12"/>
@@ -126,6 +126,12 @@
         <w:rPr>
           <w:lang w:val="en-GB"/>
         </w:rPr>
+        <w:t>Matthieu Desrues</w:t>
+      </w:r>
+      <w:r>
+        <w:rPr>
+          <w:lang w:val="en-GB"/>
+        </w:rPr>
         <w:tab/>
       </w:r>
       <w:r>
@@ -144,14 +150,19 @@
         <w:rPr>
           <w:lang w:val="en-GB"/>
         </w:rPr>
-        <w:tab/>
-      </w:r>
-      <w:r>
-        <w:rPr>
-          <w:lang w:val="en-GB"/>
-        </w:rPr>
-        <w:tab/>
-        <w:t xml:space="preserve">Student Number1: </w:t>
+        <w:t>S</w:t>
+      </w:r>
+      <w:r>
+        <w:rPr>
+          <w:lang w:val="en-GB"/>
+        </w:rPr>
+        <w:t xml:space="preserve">tudent Number1: </w:t>
+      </w:r>
+      <w:r>
+        <w:rPr>
+          <w:lang w:val="en-GB"/>
+        </w:rPr>
+        <w:t>3077683</w:t>
       </w:r>
     </w:p>
     <w:p>
@@ -170,6 +181,12 @@
         <w:rPr>
           <w:lang w:val="en-GB"/>
         </w:rPr>
+        <w:t>Cleophee Itier</w:t>
+      </w:r>
+      <w:r>
+        <w:rPr>
+          <w:lang w:val="en-GB"/>
+        </w:rPr>
         <w:tab/>
       </w:r>
       <w:r>
@@ -194,8 +211,13 @@
         <w:rPr>
           <w:lang w:val="en-GB"/>
         </w:rPr>
-        <w:tab/>
         <w:t xml:space="preserve">Student Number2: </w:t>
+      </w:r>
+      <w:r>
+        <w:rPr>
+          <w:lang w:val="en-GB"/>
+        </w:rPr>
+        <w:t>3076679</w:t>
       </w:r>
     </w:p>
     <w:p>
@@ -208,72 +230,29 @@
         <w:rPr>
           <w:lang w:val="en-GB"/>
         </w:rPr>
-        <w:t>Student Name3:</w:t>
-      </w:r>
-      <w:r>
-        <w:rPr>
-          <w:lang w:val="en-GB"/>
-        </w:rPr>
-        <w:tab/>
-      </w:r>
-      <w:r>
-        <w:rPr>
-          <w:lang w:val="en-GB"/>
-        </w:rPr>
-        <w:tab/>
-      </w:r>
-      <w:r>
-        <w:rPr>
-          <w:lang w:val="en-GB"/>
-        </w:rPr>
-        <w:tab/>
-      </w:r>
-      <w:r>
-        <w:rPr>
-          <w:lang w:val="en-GB"/>
-        </w:rPr>
-        <w:tab/>
-      </w:r>
-      <w:r>
-        <w:rPr>
-          <w:lang w:val="en-GB"/>
-        </w:rPr>
-        <w:tab/>
-      </w:r>
-      <w:r>
-        <w:rPr>
-          <w:lang w:val="en-GB"/>
-        </w:rPr>
-        <w:tab/>
-        <w:t>Student Number3:</w:t>
+        <w:t>Please complete the sections below with regard to the estimate of the division of work between the two partners</w:t>
       </w:r>
     </w:p>
     <w:p>
       <w:pPr>
         <w:rPr>
-          <w:lang w:val="en-GB"/>
-        </w:rPr>
-      </w:pPr>
-      <w:r>
-        <w:rPr>
-          <w:lang w:val="en-GB"/>
-        </w:rPr>
-        <w:t>Please complete the sections below with regard to the estimate of the division of work between the two partners</w:t>
+          <w:rFonts w:ascii="Calibri" w:hAnsi="Calibri"/>
+          <w:lang w:val="en-GB"/>
+        </w:rPr>
+      </w:pPr>
+      <w:r>
+        <w:rPr>
+          <w:lang w:val="en-GB"/>
+        </w:rPr>
+        <w:t>If the work was split in the range of 45% to 55% per partner, then that is fine and simply say “Work was evenly divided”. If this was not the case, then state with a summary sentence. This is the important statement of this file.</w:t>
       </w:r>
     </w:p>
     <w:p>
       <w:pPr>
         <w:rPr>
-          <w:rFonts w:ascii="Calibri" w:hAnsi="Calibri"/>
-          <w:lang w:val="en-GB"/>
-        </w:rPr>
-      </w:pPr>
-      <w:r>
-        <w:rPr>
-          <w:lang w:val="en-GB"/>
-        </w:rPr>
-        <w:t>If the work was split in the range of 45% to 55% per partner, then that is fine and simply say “Work was evenly divided”. If this was not the case, then state with a summary sentence. This is the important statement of this file.</w:t>
-      </w:r>
+          <w:lang w:val="en-GB"/>
+        </w:rPr>
+      </w:pPr>
     </w:p>
     <w:p>
       <w:pPr>
@@ -281,62 +260,55 @@
           <w:lang w:val="en-GB"/>
         </w:rPr>
       </w:pPr>
+      <w:r>
+        <w:rPr>
+          <w:lang w:val="en-GB"/>
+        </w:rPr>
+        <w:t>Division of work:</w:t>
+      </w:r>
+      <w:r>
+        <w:rPr>
+          <w:lang w:val="en-GB"/>
+        </w:rPr>
+        <w:t xml:space="preserve">  </w:t>
+      </w:r>
+      <w:r>
+        <w:rPr>
+          <w:lang w:val="en-GB"/>
+        </w:rPr>
+        <w:t>work was evenly divided ______________________________________________________________________</w:t>
+      </w:r>
     </w:p>
     <w:p>
       <w:pPr>
-        <w:rPr>
-          <w:lang w:val="en-GB"/>
-        </w:rPr>
-      </w:pPr>
-      <w:r>
-        <w:rPr>
-          <w:lang w:val="en-GB"/>
-        </w:rPr>
-        <w:t>Division of work:</w:t>
-      </w:r>
-      <w:r>
-        <w:rPr>
-          <w:lang w:val="en-GB"/>
-        </w:rPr>
-        <w:t xml:space="preserve">  </w:t>
-      </w:r>
-      <w:r>
-        <w:rPr>
-          <w:lang w:val="en-GB"/>
-        </w:rPr>
-        <w:t>work was evenly divided ______________________________________________________________________</w:t>
+        <w:pStyle w:val="Titre2"/>
+        <w:rPr>
+          <w:lang w:val="en-GB"/>
+        </w:rPr>
+      </w:pPr>
+      <w:r>
+        <w:rPr>
+          <w:lang w:val="en-GB"/>
+        </w:rPr>
+        <w:t>Code repository log (if applicable)</w:t>
       </w:r>
     </w:p>
     <w:p>
       <w:pPr>
-        <w:pStyle w:val="Heading2"/>
-        <w:rPr>
-          <w:lang w:val="en-GB"/>
-        </w:rPr>
-      </w:pPr>
-      <w:r>
-        <w:rPr>
-          <w:lang w:val="en-GB"/>
-        </w:rPr>
-        <w:t>Code repository log (if applicable)</w:t>
+        <w:rPr>
+          <w:lang w:val="en-GB"/>
+        </w:rPr>
+      </w:pPr>
+      <w:r>
+        <w:rPr>
+          <w:lang w:val="en-GB"/>
+        </w:rPr>
+        <w:t>Paste here</w:t>
       </w:r>
     </w:p>
     <w:p>
       <w:pPr>
-        <w:rPr>
-          <w:lang w:val="en-GB"/>
-        </w:rPr>
-      </w:pPr>
-      <w:r>
-        <w:rPr>
-          <w:lang w:val="en-GB"/>
-        </w:rPr>
-        <w:t>Paste here</w:t>
-      </w:r>
-    </w:p>
-    <w:p>
-      <w:pPr>
-        <w:pStyle w:val="Heading2"/>
+        <w:pStyle w:val="Titre2"/>
         <w:rPr>
           <w:lang w:val="en-GB"/>
         </w:rPr>
@@ -390,7 +362,6 @@
         <w:gridCol w:w="2468"/>
         <w:gridCol w:w="2404"/>
         <w:gridCol w:w="2404"/>
-        <w:gridCol w:w="2160"/>
       </w:tblGrid>
       <w:tr>
         <w:trPr>
@@ -459,23 +430,80 @@
             </w:r>
           </w:p>
         </w:tc>
+      </w:tr>
+      <w:tr>
         <w:tc>
           <w:tcPr>
-            <w:tcW w:w="2160" w:type="dxa"/>
+            <w:tcW w:w="2468" w:type="dxa"/>
+            <w:shd w:val="clear" w:color="auto" w:fill="auto"/>
           </w:tcPr>
           <w:p>
             <w:pPr>
               <w:rPr>
-                <w:b/>
                 <w:lang w:val="en-GB"/>
               </w:rPr>
             </w:pPr>
             <w:r>
               <w:rPr>
-                <w:b/>
-                <w:lang w:val="en-GB"/>
-              </w:rPr>
-              <w:t>Student Name 3</w:t>
+                <w:lang w:val="en-GB"/>
+              </w:rPr>
+              <w:t>GoBoard</w:t>
+            </w:r>
+            <w:r>
+              <w:rPr>
+                <w:lang w:val="en-GB"/>
+              </w:rPr>
+              <w:t xml:space="preserve"> </w:t>
+            </w:r>
+          </w:p>
+        </w:tc>
+        <w:tc>
+          <w:tcPr>
+            <w:tcW w:w="2404" w:type="dxa"/>
+            <w:shd w:val="clear" w:color="auto" w:fill="auto"/>
+          </w:tcPr>
+          <w:p>
+            <w:pPr>
+              <w:rPr>
+                <w:lang w:val="en-GB"/>
+              </w:rPr>
+            </w:pPr>
+            <w:r>
+              <w:rPr>
+                <w:lang w:val="en-GB"/>
+              </w:rPr>
+              <w:t>70</w:t>
+            </w:r>
+            <w:r>
+              <w:rPr>
+                <w:lang w:val="en-GB"/>
+              </w:rPr>
+              <w:t>%</w:t>
+            </w:r>
+          </w:p>
+        </w:tc>
+        <w:tc>
+          <w:tcPr>
+            <w:tcW w:w="2404" w:type="dxa"/>
+            <w:shd w:val="clear" w:color="auto" w:fill="auto"/>
+          </w:tcPr>
+          <w:p>
+            <w:pPr>
+              <w:rPr>
+                <w:lang w:val="en-GB"/>
+              </w:rPr>
+            </w:pPr>
+            <w:r>
+              <w:rPr>
+                <w:lang w:val="en-GB"/>
+              </w:rPr>
+              <w:t>3</w:t>
+            </w:r>
+            <w:r>
+              <w:rPr>
+                <w:lang w:val="en-GB"/>
+              </w:rPr>
+              <w:t>0%</w:t>
             </w:r>
           </w:p>
         </w:tc>
@@ -496,13 +524,7 @@
               <w:rPr>
                 <w:lang w:val="en-GB"/>
               </w:rPr>
-              <w:t>GoBoard</w:t>
-            </w:r>
-            <w:r>
-              <w:rPr>
-                <w:lang w:val="en-GB"/>
-              </w:rPr>
-              <w:t xml:space="preserve"> </w:t>
+              <w:t>Filename 2</w:t>
             </w:r>
           </w:p>
         </w:tc>
@@ -521,7 +543,13 @@
               <w:rPr>
                 <w:lang w:val="en-GB"/>
               </w:rPr>
-              <w:t>40%</w:t>
+              <w:t>4</w:t>
+            </w:r>
+            <w:r>
+              <w:rPr>
+                <w:lang w:val="en-GB"/>
+              </w:rPr>
+              <w:t>0%</w:t>
             </w:r>
           </w:p>
         </w:tc>
@@ -540,120 +568,13 @@
               <w:rPr>
                 <w:lang w:val="en-GB"/>
               </w:rPr>
-              <w:t>3</w:t>
+              <w:t>65</w:t>
             </w:r>
             <w:r>
               <w:rPr>
                 <w:lang w:val="en-GB"/>
               </w:rPr>
-              <w:t>0%</w:t>
-            </w:r>
-          </w:p>
-        </w:tc>
-        <w:tc>
-          <w:tcPr>
-            <w:tcW w:w="2160" w:type="dxa"/>
-          </w:tcPr>
-          <w:p>
-            <w:pPr>
-              <w:rPr>
-                <w:lang w:val="en-GB"/>
-              </w:rPr>
-            </w:pPr>
-            <w:r>
-              <w:rPr>
-                <w:lang w:val="en-GB"/>
-              </w:rPr>
-              <w:t>30%</w:t>
-            </w:r>
-          </w:p>
-        </w:tc>
-      </w:tr>
-      <w:tr>
-        <w:tc>
-          <w:tcPr>
-            <w:tcW w:w="2468" w:type="dxa"/>
-            <w:shd w:val="clear" w:color="auto" w:fill="auto"/>
-          </w:tcPr>
-          <w:p>
-            <w:pPr>
-              <w:rPr>
-                <w:lang w:val="en-GB"/>
-              </w:rPr>
-            </w:pPr>
-            <w:r>
-              <w:rPr>
-                <w:lang w:val="en-GB"/>
-              </w:rPr>
-              <w:t>Filename 2</w:t>
-            </w:r>
-          </w:p>
-        </w:tc>
-        <w:tc>
-          <w:tcPr>
-            <w:tcW w:w="2404" w:type="dxa"/>
-            <w:shd w:val="clear" w:color="auto" w:fill="auto"/>
-          </w:tcPr>
-          <w:p>
-            <w:pPr>
-              <w:rPr>
-                <w:lang w:val="en-GB"/>
-              </w:rPr>
-            </w:pPr>
-            <w:r>
-              <w:rPr>
-                <w:lang w:val="en-GB"/>
-              </w:rPr>
-              <w:t>2</w:t>
-            </w:r>
-            <w:r>
-              <w:rPr>
-                <w:lang w:val="en-GB"/>
-              </w:rPr>
-              <w:t>0%</w:t>
-            </w:r>
-          </w:p>
-        </w:tc>
-        <w:tc>
-          <w:tcPr>
-            <w:tcW w:w="2404" w:type="dxa"/>
-            <w:shd w:val="clear" w:color="auto" w:fill="auto"/>
-          </w:tcPr>
-          <w:p>
-            <w:pPr>
-              <w:rPr>
-                <w:lang w:val="en-GB"/>
-              </w:rPr>
-            </w:pPr>
-            <w:r>
-              <w:rPr>
-                <w:lang w:val="en-GB"/>
-              </w:rPr>
-              <w:t>45</w:t>
-            </w:r>
-            <w:r>
-              <w:rPr>
-                <w:lang w:val="en-GB"/>
-              </w:rPr>
               <w:t>%</w:t>
-            </w:r>
-          </w:p>
-        </w:tc>
-        <w:tc>
-          <w:tcPr>
-            <w:tcW w:w="2160" w:type="dxa"/>
-          </w:tcPr>
-          <w:p>
-            <w:pPr>
-              <w:rPr>
-                <w:lang w:val="en-GB"/>
-              </w:rPr>
-            </w:pPr>
-            <w:r>
-              <w:rPr>
-                <w:lang w:val="en-GB"/>
-              </w:rPr>
-              <w:t>35%</w:t>
             </w:r>
           </w:p>
         </w:tc>
@@ -696,7 +617,7 @@
               <w:rPr>
                 <w:lang w:val="en-GB"/>
               </w:rPr>
-              <w:t>Etc.</w:t>
+              <w:t>Work evenly divided</w:t>
             </w:r>
           </w:p>
         </w:tc>
@@ -704,18 +625,6 @@
           <w:tcPr>
             <w:tcW w:w="2404" w:type="dxa"/>
             <w:shd w:val="clear" w:color="auto" w:fill="auto"/>
-          </w:tcPr>
-          <w:p>
-            <w:pPr>
-              <w:rPr>
-                <w:lang w:val="en-GB"/>
-              </w:rPr>
-            </w:pPr>
-          </w:p>
-        </w:tc>
-        <w:tc>
-          <w:tcPr>
-            <w:tcW w:w="2160" w:type="dxa"/>
           </w:tcPr>
           <w:p>
             <w:pPr>
@@ -757,24 +666,18 @@
                 <w:lang w:val="en-GB"/>
               </w:rPr>
             </w:pPr>
+            <w:r>
+              <w:rPr>
+                <w:lang w:val="en-GB"/>
+              </w:rPr>
+              <w:t>Work evenly devided</w:t>
+            </w:r>
           </w:p>
         </w:tc>
         <w:tc>
           <w:tcPr>
             <w:tcW w:w="2404" w:type="dxa"/>
             <w:shd w:val="clear" w:color="auto" w:fill="auto"/>
-          </w:tcPr>
-          <w:p>
-            <w:pPr>
-              <w:rPr>
-                <w:lang w:val="en-GB"/>
-              </w:rPr>
-            </w:pPr>
-          </w:p>
-        </w:tc>
-        <w:tc>
-          <w:tcPr>
-            <w:tcW w:w="2160" w:type="dxa"/>
           </w:tcPr>
           <w:p>
             <w:pPr>
@@ -816,24 +719,18 @@
                 <w:lang w:val="en-GB"/>
               </w:rPr>
             </w:pPr>
+            <w:r>
+              <w:rPr>
+                <w:lang w:val="en-GB"/>
+              </w:rPr>
+              <w:t>Work evenly divided</w:t>
+            </w:r>
           </w:p>
         </w:tc>
         <w:tc>
           <w:tcPr>
             <w:tcW w:w="2404" w:type="dxa"/>
             <w:shd w:val="clear" w:color="auto" w:fill="auto"/>
-          </w:tcPr>
-          <w:p>
-            <w:pPr>
-              <w:rPr>
-                <w:lang w:val="en-GB"/>
-              </w:rPr>
-            </w:pPr>
-          </w:p>
-        </w:tc>
-        <w:tc>
-          <w:tcPr>
-            <w:tcW w:w="2160" w:type="dxa"/>
           </w:tcPr>
           <w:p>
             <w:pPr>
@@ -856,6 +753,12 @@
                 <w:lang w:val="en-GB"/>
               </w:rPr>
             </w:pPr>
+            <w:r>
+              <w:rPr>
+                <w:lang w:val="en-GB"/>
+              </w:rPr>
+              <w:t>Documentation</w:t>
+            </w:r>
           </w:p>
         </w:tc>
         <w:tc>
@@ -869,6 +772,12 @@
                 <w:lang w:val="en-GB"/>
               </w:rPr>
             </w:pPr>
+            <w:r>
+              <w:rPr>
+                <w:lang w:val="en-GB"/>
+              </w:rPr>
+              <w:t>25%</w:t>
+            </w:r>
           </w:p>
         </w:tc>
         <w:tc>
@@ -882,25 +791,19 @@
                 <w:lang w:val="en-GB"/>
               </w:rPr>
             </w:pPr>
-          </w:p>
-        </w:tc>
-        <w:tc>
-          <w:tcPr>
-            <w:tcW w:w="2160" w:type="dxa"/>
-          </w:tcPr>
-          <w:p>
-            <w:pPr>
-              <w:rPr>
-                <w:lang w:val="en-GB"/>
-              </w:rPr>
-            </w:pPr>
+            <w:r>
+              <w:rPr>
+                <w:lang w:val="en-GB"/>
+              </w:rPr>
+              <w:t>75%</w:t>
+            </w:r>
           </w:p>
         </w:tc>
       </w:tr>
     </w:tbl>
     <w:p>
       <w:pPr>
-        <w:pStyle w:val="Heading1"/>
+        <w:pStyle w:val="Titre1"/>
         <w:numPr>
           <w:ilvl w:val="0"/>
           <w:numId w:val="12"/>
@@ -1016,13 +919,16 @@
         <w:t>:</w:t>
       </w:r>
       <w:r>
-        <w:t xml:space="preserve"> FirstName LastName</w:t>
+        <w:t xml:space="preserve"> </w:t>
+      </w:r>
+      <w:r>
+        <w:t>Matthieu Desrues, Cleophee Itier</w:t>
       </w:r>
     </w:p>
     <w:p/>
     <w:p>
       <w:pPr>
-        <w:pStyle w:val="ListParagraph"/>
+        <w:pStyle w:val="Paragraphedeliste"/>
         <w:numPr>
           <w:ilvl w:val="0"/>
           <w:numId w:val="11"/>
@@ -1061,7 +967,7 @@
     </w:p>
     <w:p>
       <w:pPr>
-        <w:pStyle w:val="ListParagraph"/>
+        <w:pStyle w:val="Paragraphedeliste"/>
         <w:numPr>
           <w:ilvl w:val="0"/>
           <w:numId w:val="11"/>
@@ -1079,7 +985,7 @@
     </w:p>
     <w:p>
       <w:pPr>
-        <w:pStyle w:val="ListParagraph"/>
+        <w:pStyle w:val="Paragraphedeliste"/>
         <w:numPr>
           <w:ilvl w:val="0"/>
           <w:numId w:val="11"/>
@@ -1091,7 +997,7 @@
     </w:p>
     <w:p>
       <w:pPr>
-        <w:pStyle w:val="ListParagraph"/>
+        <w:pStyle w:val="Paragraphedeliste"/>
         <w:numPr>
           <w:ilvl w:val="0"/>
           <w:numId w:val="10"/>
@@ -1121,7 +1027,7 @@
     </w:p>
     <w:p>
       <w:pPr>
-        <w:pStyle w:val="ListParagraph"/>
+        <w:pStyle w:val="Paragraphedeliste"/>
         <w:numPr>
           <w:ilvl w:val="0"/>
           <w:numId w:val="10"/>
@@ -1142,7 +1048,7 @@
     </w:p>
     <w:p>
       <w:pPr>
-        <w:pStyle w:val="ListParagraph"/>
+        <w:pStyle w:val="Paragraphedeliste"/>
         <w:numPr>
           <w:ilvl w:val="0"/>
           <w:numId w:val="10"/>
@@ -1157,7 +1063,7 @@
     </w:p>
     <w:p>
       <w:pPr>
-        <w:pStyle w:val="ListParagraph"/>
+        <w:pStyle w:val="Paragraphedeliste"/>
         <w:numPr>
           <w:ilvl w:val="0"/>
           <w:numId w:val="10"/>
@@ -1172,7 +1078,7 @@
     </w:p>
     <w:p>
       <w:pPr>
-        <w:pStyle w:val="ListParagraph"/>
+        <w:pStyle w:val="Paragraphedeliste"/>
         <w:numPr>
           <w:ilvl w:val="0"/>
           <w:numId w:val="10"/>
@@ -1219,7 +1125,7 @@
     <w:p/>
     <w:p>
       <w:pPr>
-        <w:pStyle w:val="Heading1"/>
+        <w:pStyle w:val="Titre1"/>
         <w:numPr>
           <w:ilvl w:val="0"/>
           <w:numId w:val="12"/>
@@ -1262,7 +1168,7 @@
     </w:p>
     <w:p>
       <w:pPr>
-        <w:pStyle w:val="ListParagraph"/>
+        <w:pStyle w:val="Paragraphedeliste"/>
         <w:adjustRightInd w:val="0"/>
         <w:jc w:val="both"/>
         <w:rPr>
@@ -1286,36 +1192,12 @@
         </w:rPr>
       </w:pPr>
       <w:r>
-        <w:rPr>
-          <w:b/>
-          <w:sz w:val="28"/>
-          <w:highlight w:val="yellow"/>
-          <w:u w:val="single"/>
-          <w:lang w:val="en-GB"/>
-        </w:rPr>
-        <w:t>N.B. Be sure to comment what is working and not working for each of the tasks. The boxes should be expanded to contain the content.</w:t>
-      </w:r>
-    </w:p>
-    <w:p>
-      <w:pPr>
-        <w:tabs>
-          <w:tab w:val="left" w:pos="5685"/>
-        </w:tabs>
-        <w:ind w:right="-1"/>
-        <w:rPr>
-          <w:b/>
-          <w:sz w:val="28"/>
-          <w:u w:val="single"/>
-          <w:lang w:val="en-GB"/>
-        </w:rPr>
-      </w:pPr>
-      <w:r>
         <w:t>All code should be testable where possible and error message should be displayed to show where code has failed.</w:t>
       </w:r>
     </w:p>
     <w:tbl>
       <w:tblPr>
-        <w:tblStyle w:val="TableGrid"/>
+        <w:tblStyle w:val="Grilledutableau"/>
         <w:tblW w:w="0" w:type="auto"/>
         <w:tblLook w:val="04A0" w:firstRow="1" w:lastRow="0" w:firstColumn="1" w:lastColumn="0" w:noHBand="0" w:noVBand="1"/>
       </w:tblPr>
@@ -1377,7 +1259,7 @@
           </w:tcPr>
           <w:p>
             <w:pPr>
-              <w:pStyle w:val="ListParagraph"/>
+              <w:pStyle w:val="Paragraphedeliste"/>
               <w:adjustRightInd w:val="0"/>
               <w:ind w:left="360" w:right="-1"/>
               <w:rPr>
@@ -1390,7 +1272,7 @@
           </w:p>
           <w:p>
             <w:pPr>
-              <w:pStyle w:val="ListParagraph"/>
+              <w:pStyle w:val="Paragraphedeliste"/>
               <w:adjustRightInd w:val="0"/>
               <w:ind w:left="360" w:right="-1"/>
               <w:rPr>
@@ -1400,23 +1282,53 @@
                 <w:lang w:val="en-GB"/>
               </w:rPr>
             </w:pPr>
-          </w:p>
-          <w:p>
-            <w:pPr>
-              <w:pStyle w:val="ListParagraph"/>
-              <w:adjustRightInd w:val="0"/>
-              <w:ind w:left="360" w:right="-1"/>
+            <w:r>
               <w:rPr>
                 <w:rFonts w:ascii="Courier New" w:hAnsi="Courier New" w:cs="Courier New"/>
                 <w:sz w:val="24"/>
                 <w:szCs w:val="24"/>
                 <w:lang w:val="en-GB"/>
               </w:rPr>
-            </w:pPr>
-          </w:p>
-          <w:p>
-            <w:pPr>
-              <w:pStyle w:val="ListParagraph"/>
+              <w:drawing>
+                <wp:inline distT="0" distB="0" distL="0" distR="0" wp14:anchorId="3473C89C" wp14:editId="58E3D805">
+                  <wp:extent cx="2425825" cy="2673487"/>
+                  <wp:effectExtent l="0" t="0" r="0" b="0"/>
+                  <wp:docPr id="1" name="Image 1"/>
+                  <wp:cNvGraphicFramePr>
+                    <a:graphicFrameLocks xmlns:a="http://schemas.openxmlformats.org/drawingml/2006/main" noChangeAspect="1"/>
+                  </wp:cNvGraphicFramePr>
+                  <a:graphic xmlns:a="http://schemas.openxmlformats.org/drawingml/2006/main">
+                    <a:graphicData uri="http://schemas.openxmlformats.org/drawingml/2006/picture">
+                      <pic:pic xmlns:pic="http://schemas.openxmlformats.org/drawingml/2006/picture">
+                        <pic:nvPicPr>
+                          <pic:cNvPr id="1" name=""/>
+                          <pic:cNvPicPr/>
+                        </pic:nvPicPr>
+                        <pic:blipFill>
+                          <a:blip r:embed="rId7"/>
+                          <a:stretch>
+                            <a:fillRect/>
+                          </a:stretch>
+                        </pic:blipFill>
+                        <pic:spPr>
+                          <a:xfrm>
+                            <a:off x="0" y="0"/>
+                            <a:ext cx="2425825" cy="2673487"/>
+                          </a:xfrm>
+                          <a:prstGeom prst="rect">
+                            <a:avLst/>
+                          </a:prstGeom>
+                        </pic:spPr>
+                      </pic:pic>
+                    </a:graphicData>
+                  </a:graphic>
+                </wp:inline>
+              </w:drawing>
+            </w:r>
+          </w:p>
+          <w:p>
+            <w:pPr>
+              <w:pStyle w:val="Paragraphedeliste"/>
               <w:adjustRightInd w:val="0"/>
               <w:ind w:left="360" w:right="-1"/>
               <w:rPr>
@@ -1429,7 +1341,7 @@
           </w:p>
           <w:p>
             <w:pPr>
-              <w:pStyle w:val="ListParagraph"/>
+              <w:pStyle w:val="Paragraphedeliste"/>
               <w:adjustRightInd w:val="0"/>
               <w:ind w:left="360" w:right="-1"/>
               <w:rPr>
@@ -1442,7 +1354,20 @@
           </w:p>
           <w:p>
             <w:pPr>
-              <w:pStyle w:val="ListParagraph"/>
+              <w:pStyle w:val="Paragraphedeliste"/>
+              <w:adjustRightInd w:val="0"/>
+              <w:ind w:left="360" w:right="-1"/>
+              <w:rPr>
+                <w:rFonts w:ascii="Courier New" w:hAnsi="Courier New" w:cs="Courier New"/>
+                <w:sz w:val="24"/>
+                <w:szCs w:val="24"/>
+                <w:lang w:val="en-GB"/>
+              </w:rPr>
+            </w:pPr>
+          </w:p>
+          <w:p>
+            <w:pPr>
+              <w:pStyle w:val="Paragraphedeliste"/>
               <w:adjustRightInd w:val="0"/>
               <w:ind w:left="360" w:right="-1"/>
               <w:rPr>
@@ -1467,7 +1392,7 @@
     </w:p>
     <w:tbl>
       <w:tblPr>
-        <w:tblStyle w:val="TableGrid"/>
+        <w:tblStyle w:val="Grilledutableau"/>
         <w:tblW w:w="0" w:type="auto"/>
         <w:tblLook w:val="04A0" w:firstRow="1" w:lastRow="0" w:firstColumn="1" w:lastColumn="0" w:noHBand="0" w:noVBand="1"/>
       </w:tblPr>
@@ -1532,7 +1457,7 @@
           </w:tcPr>
           <w:p>
             <w:pPr>
-              <w:pStyle w:val="ListParagraph"/>
+              <w:pStyle w:val="Paragraphedeliste"/>
               <w:adjustRightInd w:val="0"/>
               <w:ind w:left="360" w:right="-1"/>
               <w:rPr>
@@ -1545,7 +1470,7 @@
           </w:p>
           <w:p>
             <w:pPr>
-              <w:pStyle w:val="ListParagraph"/>
+              <w:pStyle w:val="Paragraphedeliste"/>
               <w:adjustRightInd w:val="0"/>
               <w:ind w:left="360" w:right="-1"/>
               <w:rPr>
@@ -1570,7 +1495,7 @@
     </w:p>
     <w:tbl>
       <w:tblPr>
-        <w:tblStyle w:val="TableGrid"/>
+        <w:tblStyle w:val="Grilledutableau"/>
         <w:tblW w:w="0" w:type="auto"/>
         <w:tblLook w:val="04A0" w:firstRow="1" w:lastRow="0" w:firstColumn="1" w:lastColumn="0" w:noHBand="0" w:noVBand="1"/>
       </w:tblPr>
@@ -1632,7 +1557,7 @@
           </w:tcPr>
           <w:p>
             <w:pPr>
-              <w:pStyle w:val="ListParagraph"/>
+              <w:pStyle w:val="Paragraphedeliste"/>
               <w:adjustRightInd w:val="0"/>
               <w:ind w:left="360" w:right="-1"/>
               <w:rPr>
@@ -1645,7 +1570,7 @@
           </w:p>
           <w:p>
             <w:pPr>
-              <w:pStyle w:val="ListParagraph"/>
+              <w:pStyle w:val="Paragraphedeliste"/>
               <w:adjustRightInd w:val="0"/>
               <w:ind w:left="360" w:right="-1"/>
               <w:rPr>
@@ -1658,7 +1583,7 @@
           </w:p>
           <w:p>
             <w:pPr>
-              <w:pStyle w:val="ListParagraph"/>
+              <w:pStyle w:val="Paragraphedeliste"/>
               <w:adjustRightInd w:val="0"/>
               <w:ind w:left="360" w:right="-1"/>
               <w:rPr>
@@ -1671,7 +1596,7 @@
           </w:p>
           <w:p>
             <w:pPr>
-              <w:pStyle w:val="ListParagraph"/>
+              <w:pStyle w:val="Paragraphedeliste"/>
               <w:adjustRightInd w:val="0"/>
               <w:ind w:left="360" w:right="-1"/>
               <w:rPr>
@@ -1696,7 +1621,7 @@
     </w:p>
     <w:tbl>
       <w:tblPr>
-        <w:tblStyle w:val="TableGrid"/>
+        <w:tblStyle w:val="Grilledutableau"/>
         <w:tblW w:w="0" w:type="auto"/>
         <w:tblLook w:val="04A0" w:firstRow="1" w:lastRow="0" w:firstColumn="1" w:lastColumn="0" w:noHBand="0" w:noVBand="1"/>
       </w:tblPr>
@@ -1758,7 +1683,7 @@
           </w:tcPr>
           <w:p>
             <w:pPr>
-              <w:pStyle w:val="ListParagraph"/>
+              <w:pStyle w:val="Paragraphedeliste"/>
               <w:adjustRightInd w:val="0"/>
               <w:ind w:left="360" w:right="-1"/>
               <w:rPr>
@@ -1771,7 +1696,7 @@
           </w:p>
           <w:p>
             <w:pPr>
-              <w:pStyle w:val="ListParagraph"/>
+              <w:pStyle w:val="Paragraphedeliste"/>
               <w:adjustRightInd w:val="0"/>
               <w:ind w:left="360" w:right="-1"/>
               <w:rPr>
@@ -1784,7 +1709,7 @@
           </w:p>
           <w:p>
             <w:pPr>
-              <w:pStyle w:val="ListParagraph"/>
+              <w:pStyle w:val="Paragraphedeliste"/>
               <w:adjustRightInd w:val="0"/>
               <w:ind w:left="360" w:right="-1"/>
               <w:rPr>
@@ -1797,7 +1722,7 @@
           </w:p>
           <w:p>
             <w:pPr>
-              <w:pStyle w:val="ListParagraph"/>
+              <w:pStyle w:val="Paragraphedeliste"/>
               <w:adjustRightInd w:val="0"/>
               <w:ind w:left="360" w:right="-1"/>
               <w:rPr>
@@ -1822,7 +1747,7 @@
     </w:p>
     <w:tbl>
       <w:tblPr>
-        <w:tblStyle w:val="TableGrid"/>
+        <w:tblStyle w:val="Grilledutableau"/>
         <w:tblW w:w="0" w:type="auto"/>
         <w:tblLook w:val="04A0" w:firstRow="1" w:lastRow="0" w:firstColumn="1" w:lastColumn="0" w:noHBand="0" w:noVBand="1"/>
       </w:tblPr>
@@ -1884,7 +1809,7 @@
           </w:tcPr>
           <w:p>
             <w:pPr>
-              <w:pStyle w:val="ListParagraph"/>
+              <w:pStyle w:val="Paragraphedeliste"/>
               <w:adjustRightInd w:val="0"/>
               <w:ind w:left="360" w:right="-1"/>
               <w:rPr>
@@ -1897,7 +1822,7 @@
           </w:p>
           <w:p>
             <w:pPr>
-              <w:pStyle w:val="ListParagraph"/>
+              <w:pStyle w:val="Paragraphedeliste"/>
               <w:adjustRightInd w:val="0"/>
               <w:ind w:left="360" w:right="-1"/>
               <w:rPr>
@@ -1910,7 +1835,7 @@
           </w:p>
           <w:p>
             <w:pPr>
-              <w:pStyle w:val="ListParagraph"/>
+              <w:pStyle w:val="Paragraphedeliste"/>
               <w:adjustRightInd w:val="0"/>
               <w:ind w:left="360" w:right="-1"/>
               <w:rPr>
@@ -1923,7 +1848,7 @@
           </w:p>
           <w:p>
             <w:pPr>
-              <w:pStyle w:val="ListParagraph"/>
+              <w:pStyle w:val="Paragraphedeliste"/>
               <w:adjustRightInd w:val="0"/>
               <w:ind w:left="360" w:right="-1"/>
               <w:rPr>
@@ -1948,7 +1873,7 @@
     </w:p>
     <w:tbl>
       <w:tblPr>
-        <w:tblStyle w:val="TableGrid"/>
+        <w:tblStyle w:val="Grilledutableau"/>
         <w:tblW w:w="0" w:type="auto"/>
         <w:tblLook w:val="04A0" w:firstRow="1" w:lastRow="0" w:firstColumn="1" w:lastColumn="0" w:noHBand="0" w:noVBand="1"/>
       </w:tblPr>
@@ -2010,7 +1935,7 @@
           </w:tcPr>
           <w:p>
             <w:pPr>
-              <w:pStyle w:val="ListParagraph"/>
+              <w:pStyle w:val="Paragraphedeliste"/>
               <w:adjustRightInd w:val="0"/>
               <w:ind w:left="360" w:right="-1"/>
               <w:rPr>
@@ -2023,7 +1948,7 @@
           </w:p>
           <w:p>
             <w:pPr>
-              <w:pStyle w:val="ListParagraph"/>
+              <w:pStyle w:val="Paragraphedeliste"/>
               <w:adjustRightInd w:val="0"/>
               <w:ind w:left="360" w:right="-1"/>
               <w:rPr>
@@ -2036,7 +1961,7 @@
           </w:p>
           <w:p>
             <w:pPr>
-              <w:pStyle w:val="ListParagraph"/>
+              <w:pStyle w:val="Paragraphedeliste"/>
               <w:adjustRightInd w:val="0"/>
               <w:ind w:left="360" w:right="-1"/>
               <w:rPr>
@@ -2049,7 +1974,7 @@
           </w:p>
           <w:p>
             <w:pPr>
-              <w:pStyle w:val="ListParagraph"/>
+              <w:pStyle w:val="Paragraphedeliste"/>
               <w:adjustRightInd w:val="0"/>
               <w:ind w:left="360" w:right="-1"/>
               <w:rPr>
@@ -2085,7 +2010,7 @@
     </w:p>
     <w:tbl>
       <w:tblPr>
-        <w:tblStyle w:val="TableGrid"/>
+        <w:tblStyle w:val="Grilledutableau"/>
         <w:tblW w:w="0" w:type="auto"/>
         <w:tblLook w:val="04A0" w:firstRow="1" w:lastRow="0" w:firstColumn="1" w:lastColumn="0" w:noHBand="0" w:noVBand="1"/>
       </w:tblPr>
@@ -2147,7 +2072,7 @@
           </w:tcPr>
           <w:p>
             <w:pPr>
-              <w:pStyle w:val="ListParagraph"/>
+              <w:pStyle w:val="Paragraphedeliste"/>
               <w:adjustRightInd w:val="0"/>
               <w:ind w:left="360" w:right="-1"/>
               <w:rPr>
@@ -2160,7 +2085,7 @@
           </w:p>
           <w:p>
             <w:pPr>
-              <w:pStyle w:val="ListParagraph"/>
+              <w:pStyle w:val="Paragraphedeliste"/>
               <w:adjustRightInd w:val="0"/>
               <w:ind w:left="360" w:right="-1"/>
               <w:rPr>
@@ -2173,7 +2098,7 @@
           </w:p>
           <w:p>
             <w:pPr>
-              <w:pStyle w:val="ListParagraph"/>
+              <w:pStyle w:val="Paragraphedeliste"/>
               <w:adjustRightInd w:val="0"/>
               <w:ind w:left="360" w:right="-1"/>
               <w:rPr>
@@ -2186,7 +2111,7 @@
           </w:p>
           <w:p>
             <w:pPr>
-              <w:pStyle w:val="ListParagraph"/>
+              <w:pStyle w:val="Paragraphedeliste"/>
               <w:adjustRightInd w:val="0"/>
               <w:ind w:left="360" w:right="-1"/>
               <w:rPr>
@@ -2211,7 +2136,7 @@
     </w:p>
     <w:tbl>
       <w:tblPr>
-        <w:tblStyle w:val="TableGrid"/>
+        <w:tblStyle w:val="Grilledutableau"/>
         <w:tblW w:w="0" w:type="auto"/>
         <w:tblLook w:val="04A0" w:firstRow="1" w:lastRow="0" w:firstColumn="1" w:lastColumn="0" w:noHBand="0" w:noVBand="1"/>
       </w:tblPr>
@@ -2273,7 +2198,7 @@
           </w:tcPr>
           <w:p>
             <w:pPr>
-              <w:pStyle w:val="ListParagraph"/>
+              <w:pStyle w:val="Paragraphedeliste"/>
               <w:adjustRightInd w:val="0"/>
               <w:ind w:left="360" w:right="-1"/>
               <w:rPr>
@@ -2286,7 +2211,7 @@
           </w:p>
           <w:p>
             <w:pPr>
-              <w:pStyle w:val="ListParagraph"/>
+              <w:pStyle w:val="Paragraphedeliste"/>
               <w:adjustRightInd w:val="0"/>
               <w:ind w:left="360" w:right="-1"/>
               <w:rPr>
@@ -2299,7 +2224,7 @@
           </w:p>
           <w:p>
             <w:pPr>
-              <w:pStyle w:val="ListParagraph"/>
+              <w:pStyle w:val="Paragraphedeliste"/>
               <w:adjustRightInd w:val="0"/>
               <w:ind w:left="360" w:right="-1"/>
               <w:rPr>
@@ -2312,7 +2237,7 @@
           </w:p>
           <w:p>
             <w:pPr>
-              <w:pStyle w:val="ListParagraph"/>
+              <w:pStyle w:val="Paragraphedeliste"/>
               <w:adjustRightInd w:val="0"/>
               <w:ind w:left="360" w:right="-1"/>
               <w:rPr>
@@ -2337,7 +2262,7 @@
     </w:p>
     <w:tbl>
       <w:tblPr>
-        <w:tblStyle w:val="TableGrid"/>
+        <w:tblStyle w:val="Grilledutableau"/>
         <w:tblW w:w="0" w:type="auto"/>
         <w:tblLook w:val="04A0" w:firstRow="1" w:lastRow="0" w:firstColumn="1" w:lastColumn="0" w:noHBand="0" w:noVBand="1"/>
       </w:tblPr>
@@ -2399,7 +2324,7 @@
           </w:tcPr>
           <w:p>
             <w:pPr>
-              <w:pStyle w:val="ListParagraph"/>
+              <w:pStyle w:val="Paragraphedeliste"/>
               <w:adjustRightInd w:val="0"/>
               <w:ind w:left="360" w:right="-1"/>
               <w:rPr>
@@ -2412,7 +2337,7 @@
           </w:p>
           <w:p>
             <w:pPr>
-              <w:pStyle w:val="ListParagraph"/>
+              <w:pStyle w:val="Paragraphedeliste"/>
               <w:adjustRightInd w:val="0"/>
               <w:ind w:left="360" w:right="-1"/>
               <w:rPr>
@@ -2425,7 +2350,7 @@
           </w:p>
           <w:p>
             <w:pPr>
-              <w:pStyle w:val="ListParagraph"/>
+              <w:pStyle w:val="Paragraphedeliste"/>
               <w:adjustRightInd w:val="0"/>
               <w:ind w:left="360" w:right="-1"/>
               <w:rPr>
@@ -2438,7 +2363,7 @@
           </w:p>
           <w:p>
             <w:pPr>
-              <w:pStyle w:val="ListParagraph"/>
+              <w:pStyle w:val="Paragraphedeliste"/>
               <w:adjustRightInd w:val="0"/>
               <w:ind w:left="360" w:right="-1"/>
               <w:rPr>
@@ -2465,7 +2390,7 @@
     </w:p>
     <w:tbl>
       <w:tblPr>
-        <w:tblStyle w:val="TableGrid"/>
+        <w:tblStyle w:val="Grilledutableau"/>
         <w:tblW w:w="0" w:type="auto"/>
         <w:tblLook w:val="04A0" w:firstRow="1" w:lastRow="0" w:firstColumn="1" w:lastColumn="0" w:noHBand="0" w:noVBand="1"/>
       </w:tblPr>
@@ -2527,7 +2452,7 @@
           </w:tcPr>
           <w:p>
             <w:pPr>
-              <w:pStyle w:val="ListParagraph"/>
+              <w:pStyle w:val="Paragraphedeliste"/>
               <w:adjustRightInd w:val="0"/>
               <w:ind w:left="360" w:right="-1"/>
               <w:rPr>
@@ -2540,7 +2465,7 @@
           </w:p>
           <w:p>
             <w:pPr>
-              <w:pStyle w:val="ListParagraph"/>
+              <w:pStyle w:val="Paragraphedeliste"/>
               <w:adjustRightInd w:val="0"/>
               <w:ind w:left="360" w:right="-1"/>
               <w:rPr>
@@ -2553,7 +2478,7 @@
           </w:p>
           <w:p>
             <w:pPr>
-              <w:pStyle w:val="ListParagraph"/>
+              <w:pStyle w:val="Paragraphedeliste"/>
               <w:adjustRightInd w:val="0"/>
               <w:ind w:left="360" w:right="-1"/>
               <w:rPr>
@@ -2566,7 +2491,7 @@
           </w:p>
           <w:p>
             <w:pPr>
-              <w:pStyle w:val="ListParagraph"/>
+              <w:pStyle w:val="Paragraphedeliste"/>
               <w:adjustRightInd w:val="0"/>
               <w:ind w:left="360" w:right="-1"/>
               <w:rPr>
@@ -2593,7 +2518,7 @@
     </w:p>
     <w:tbl>
       <w:tblPr>
-        <w:tblStyle w:val="TableGrid"/>
+        <w:tblStyle w:val="Grilledutableau"/>
         <w:tblW w:w="0" w:type="auto"/>
         <w:tblLook w:val="04A0" w:firstRow="1" w:lastRow="0" w:firstColumn="1" w:lastColumn="0" w:noHBand="0" w:noVBand="1"/>
       </w:tblPr>
@@ -2655,7 +2580,7 @@
           </w:tcPr>
           <w:p>
             <w:pPr>
-              <w:pStyle w:val="ListParagraph"/>
+              <w:pStyle w:val="Paragraphedeliste"/>
               <w:adjustRightInd w:val="0"/>
               <w:ind w:left="360" w:right="-1"/>
               <w:rPr>
@@ -2668,7 +2593,7 @@
           </w:p>
           <w:p>
             <w:pPr>
-              <w:pStyle w:val="ListParagraph"/>
+              <w:pStyle w:val="Paragraphedeliste"/>
               <w:adjustRightInd w:val="0"/>
               <w:ind w:left="360" w:right="-1"/>
               <w:rPr>
@@ -2681,7 +2606,7 @@
           </w:p>
           <w:p>
             <w:pPr>
-              <w:pStyle w:val="ListParagraph"/>
+              <w:pStyle w:val="Paragraphedeliste"/>
               <w:adjustRightInd w:val="0"/>
               <w:ind w:left="360" w:right="-1"/>
               <w:rPr>
@@ -2694,7 +2619,7 @@
           </w:p>
           <w:p>
             <w:pPr>
-              <w:pStyle w:val="ListParagraph"/>
+              <w:pStyle w:val="Paragraphedeliste"/>
               <w:adjustRightInd w:val="0"/>
               <w:ind w:left="360" w:right="-1"/>
               <w:rPr>
@@ -2721,7 +2646,7 @@
     </w:p>
     <w:tbl>
       <w:tblPr>
-        <w:tblStyle w:val="TableGrid"/>
+        <w:tblStyle w:val="Grilledutableau"/>
         <w:tblW w:w="0" w:type="auto"/>
         <w:tblLook w:val="04A0" w:firstRow="1" w:lastRow="0" w:firstColumn="1" w:lastColumn="0" w:noHBand="0" w:noVBand="1"/>
       </w:tblPr>
@@ -2783,7 +2708,7 @@
           </w:tcPr>
           <w:p>
             <w:pPr>
-              <w:pStyle w:val="ListParagraph"/>
+              <w:pStyle w:val="Paragraphedeliste"/>
               <w:adjustRightInd w:val="0"/>
               <w:ind w:left="360" w:right="-1"/>
               <w:rPr>
@@ -2796,7 +2721,7 @@
           </w:p>
           <w:p>
             <w:pPr>
-              <w:pStyle w:val="ListParagraph"/>
+              <w:pStyle w:val="Paragraphedeliste"/>
               <w:adjustRightInd w:val="0"/>
               <w:ind w:left="360" w:right="-1"/>
               <w:rPr>
@@ -2809,7 +2734,7 @@
           </w:p>
           <w:p>
             <w:pPr>
-              <w:pStyle w:val="ListParagraph"/>
+              <w:pStyle w:val="Paragraphedeliste"/>
               <w:adjustRightInd w:val="0"/>
               <w:ind w:left="360" w:right="-1"/>
               <w:rPr>
@@ -2822,7 +2747,7 @@
           </w:p>
           <w:p>
             <w:pPr>
-              <w:pStyle w:val="ListParagraph"/>
+              <w:pStyle w:val="Paragraphedeliste"/>
               <w:adjustRightInd w:val="0"/>
               <w:ind w:left="360" w:right="-1"/>
               <w:rPr>
@@ -2849,7 +2774,7 @@
     </w:p>
     <w:p/>
     <w:sectPr>
-      <w:footerReference w:type="default" r:id="rId7"/>
+      <w:footerReference w:type="default" r:id="rId8"/>
       <w:pgSz w:w="11900" w:h="16840"/>
       <w:pgMar w:top="586" w:right="1440" w:bottom="516" w:left="1014" w:header="708" w:footer="0" w:gutter="0"/>
       <w:cols w:space="708"/>
@@ -2882,7 +2807,7 @@
 <w:ftr xmlns:wpc="http://schemas.microsoft.com/office/word/2010/wordprocessingCanvas" xmlns:cx="http://schemas.microsoft.com/office/drawing/2014/chartex" xmlns:cx1="http://schemas.microsoft.com/office/drawing/2015/9/8/chartex" xmlns:cx2="http://schemas.microsoft.com/office/drawing/2015/10/21/chartex" xmlns:cx3="http://schemas.microsoft.com/office/drawing/2016/5/9/chartex" xmlns:cx4="http://schemas.microsoft.com/office/drawing/2016/5/10/chartex" xmlns:cx5="http://schemas.microsoft.com/office/drawing/2016/5/11/chartex" xmlns:cx6="http://schemas.microsoft.com/office/drawing/2016/5/12/chartex" xmlns:cx7="http://schemas.microsoft.com/office/drawing/2016/5/13/chartex" xmlns:cx8="http://schemas.microsoft.com/office/drawing/2016/5/14/chartex" xmlns:mc="http://schemas.openxmlformats.org/markup-compatibility/2006" xmlns:aink="http://schemas.microsoft.com/office/drawing/2016/ink" xmlns:am3d="http://schemas.microsoft.com/office/drawing/2017/model3d" xmlns:o="urn:schemas-microsoft-com:office:office" xmlns:r="http://schemas.openxmlformats.org/officeDocument/2006/relationships" xmlns:m="http://schemas.openxmlformats.org/officeDocument/2006/math" xmlns:v="urn:schemas-microsoft-com:vml" xmlns:wp14="http://schemas.microsoft.com/office/word/2010/wordprocessingDrawing" xmlns:wp="http://schemas.openxmlformats.org/drawingml/2006/wordprocessingDrawing" xmlns:w10="urn:schemas-microsoft-com:office:word" xmlns:w="http://schemas.openxmlformats.org/wordprocessingml/2006/main" xmlns:w14="http://schemas.microsoft.com/office/word/2010/wordml" xmlns:w15="http://schemas.microsoft.com/office/word/2012/wordml" xmlns:w16cex="http://schemas.microsoft.com/office/word/2018/wordml/cex" xmlns:w16cid="http://schemas.microsoft.com/office/word/2016/wordml/cid" xmlns:w16="http://schemas.microsoft.com/office/word/2018/wordml" xmlns:w16sdtdh="http://schemas.microsoft.com/office/word/2020/wordml/sdtdatahash" xmlns:w16se="http://schemas.microsoft.com/office/word/2015/wordml/symex" xmlns:wpg="http://schemas.microsoft.com/office/word/2010/wordprocessingGroup" xmlns:wpi="http://schemas.microsoft.com/office/word/2010/wordprocessingInk" xmlns:wne="http://schemas.microsoft.com/office/word/2006/wordml" xmlns:wps="http://schemas.microsoft.com/office/word/2010/wordprocessingShape" mc:Ignorable="w14 w15 w16se w16cid w16 w16cex w16sdtdh wp14">
   <w:p>
     <w:pPr>
-      <w:pStyle w:val="Footer"/>
+      <w:pStyle w:val="Pieddepage"/>
     </w:pPr>
     <w:r>
       <w:t xml:space="preserve">Edited by </w:t>
@@ -2914,7 +2839,7 @@
   </w:p>
   <w:p>
     <w:pPr>
-      <w:pStyle w:val="Footer"/>
+      <w:pStyle w:val="Pieddepage"/>
     </w:pPr>
   </w:p>
 </w:ftr>
@@ -4849,11 +4774,11 @@
       <w:lang w:val="en-US"/>
     </w:rPr>
   </w:style>
-  <w:style w:type="paragraph" w:styleId="Heading1">
+  <w:style w:type="paragraph" w:styleId="Titre1">
     <w:name w:val="heading 1"/>
     <w:basedOn w:val="Normal"/>
     <w:next w:val="Normal"/>
-    <w:link w:val="Heading1Char"/>
+    <w:link w:val="Titre1Car"/>
     <w:uiPriority w:val="9"/>
     <w:qFormat/>
     <w:rsid w:val="00793CFC"/>
@@ -4870,11 +4795,11 @@
       <w:szCs w:val="32"/>
     </w:rPr>
   </w:style>
-  <w:style w:type="paragraph" w:styleId="Heading2">
+  <w:style w:type="paragraph" w:styleId="Titre2">
     <w:name w:val="heading 2"/>
     <w:basedOn w:val="Normal"/>
     <w:next w:val="Normal"/>
-    <w:link w:val="Heading2Char"/>
+    <w:link w:val="Titre2Car"/>
     <w:uiPriority w:val="9"/>
     <w:unhideWhenUsed/>
     <w:qFormat/>
@@ -4892,13 +4817,13 @@
       <w:szCs w:val="26"/>
     </w:rPr>
   </w:style>
-  <w:style w:type="character" w:default="1" w:styleId="DefaultParagraphFont">
+  <w:style w:type="character" w:default="1" w:styleId="Policepardfaut">
     <w:name w:val="Default Paragraph Font"/>
     <w:uiPriority w:val="1"/>
     <w:semiHidden/>
     <w:unhideWhenUsed/>
   </w:style>
-  <w:style w:type="table" w:default="1" w:styleId="TableNormal">
+  <w:style w:type="table" w:default="1" w:styleId="TableauNormal">
     <w:name w:val="Normal Table"/>
     <w:uiPriority w:val="99"/>
     <w:semiHidden/>
@@ -4913,16 +4838,16 @@
       </w:tblCellMar>
     </w:tblPr>
   </w:style>
-  <w:style w:type="numbering" w:default="1" w:styleId="NoList">
+  <w:style w:type="numbering" w:default="1" w:styleId="Aucuneliste">
     <w:name w:val="No List"/>
     <w:uiPriority w:val="99"/>
     <w:semiHidden/>
     <w:unhideWhenUsed/>
   </w:style>
-  <w:style w:type="character" w:customStyle="1" w:styleId="Heading1Char">
-    <w:name w:val="Heading 1 Char"/>
-    <w:basedOn w:val="DefaultParagraphFont"/>
-    <w:link w:val="Heading1"/>
+  <w:style w:type="character" w:customStyle="1" w:styleId="Titre1Car">
+    <w:name w:val="Titre 1 Car"/>
+    <w:basedOn w:val="Policepardfaut"/>
+    <w:link w:val="Titre1"/>
     <w:uiPriority w:val="9"/>
     <w:rsid w:val="00793CFC"/>
     <w:rPr>
@@ -4933,9 +4858,9 @@
       <w:lang w:val="en-US"/>
     </w:rPr>
   </w:style>
-  <w:style w:type="table" w:styleId="TableGrid">
+  <w:style w:type="table" w:styleId="Grilledutableau">
     <w:name w:val="Table Grid"/>
-    <w:basedOn w:val="TableNormal"/>
+    <w:basedOn w:val="TableauNormal"/>
     <w:uiPriority w:val="59"/>
     <w:rsid w:val="00793CFC"/>
     <w:tblPr>
@@ -4949,11 +4874,11 @@
       </w:tblBorders>
     </w:tblPr>
   </w:style>
-  <w:style w:type="paragraph" w:styleId="Title">
+  <w:style w:type="paragraph" w:styleId="Titre">
     <w:name w:val="Title"/>
     <w:basedOn w:val="Normal"/>
     <w:next w:val="Normal"/>
-    <w:link w:val="TitleChar"/>
+    <w:link w:val="TitreCar"/>
     <w:uiPriority w:val="10"/>
     <w:qFormat/>
     <w:rsid w:val="00793CFC"/>
@@ -4968,10 +4893,10 @@
       <w:szCs w:val="56"/>
     </w:rPr>
   </w:style>
-  <w:style w:type="character" w:customStyle="1" w:styleId="TitleChar">
-    <w:name w:val="Title Char"/>
-    <w:basedOn w:val="DefaultParagraphFont"/>
-    <w:link w:val="Title"/>
+  <w:style w:type="character" w:customStyle="1" w:styleId="TitreCar">
+    <w:name w:val="Titre Car"/>
+    <w:basedOn w:val="Policepardfaut"/>
+    <w:link w:val="Titre"/>
     <w:uiPriority w:val="10"/>
     <w:rsid w:val="00793CFC"/>
     <w:rPr>
@@ -4983,7 +4908,7 @@
       <w:lang w:val="en-US"/>
     </w:rPr>
   </w:style>
-  <w:style w:type="paragraph" w:styleId="ListParagraph">
+  <w:style w:type="paragraph" w:styleId="Paragraphedeliste">
     <w:name w:val="List Paragraph"/>
     <w:basedOn w:val="Normal"/>
     <w:uiPriority w:val="34"/>
@@ -4994,10 +4919,10 @@
       <w:contextualSpacing/>
     </w:pPr>
   </w:style>
-  <w:style w:type="character" w:customStyle="1" w:styleId="Heading2Char">
-    <w:name w:val="Heading 2 Char"/>
-    <w:basedOn w:val="DefaultParagraphFont"/>
-    <w:link w:val="Heading2"/>
+  <w:style w:type="character" w:customStyle="1" w:styleId="Titre2Car">
+    <w:name w:val="Titre 2 Car"/>
+    <w:basedOn w:val="Policepardfaut"/>
+    <w:link w:val="Titre2"/>
     <w:uiPriority w:val="9"/>
     <w:rsid w:val="00D86ADA"/>
     <w:rPr>
@@ -5008,10 +4933,10 @@
       <w:lang w:val="en-US"/>
     </w:rPr>
   </w:style>
-  <w:style w:type="paragraph" w:styleId="Header">
+  <w:style w:type="paragraph" w:styleId="En-tte">
     <w:name w:val="header"/>
     <w:basedOn w:val="Normal"/>
-    <w:link w:val="HeaderChar"/>
+    <w:link w:val="En-tteCar"/>
     <w:uiPriority w:val="99"/>
     <w:unhideWhenUsed/>
     <w:rsid w:val="00C83419"/>
@@ -5022,10 +4947,10 @@
       </w:tabs>
     </w:pPr>
   </w:style>
-  <w:style w:type="character" w:customStyle="1" w:styleId="HeaderChar">
-    <w:name w:val="Header Char"/>
-    <w:basedOn w:val="DefaultParagraphFont"/>
-    <w:link w:val="Header"/>
+  <w:style w:type="character" w:customStyle="1" w:styleId="En-tteCar">
+    <w:name w:val="En-tête Car"/>
+    <w:basedOn w:val="Policepardfaut"/>
+    <w:link w:val="En-tte"/>
     <w:uiPriority w:val="99"/>
     <w:rsid w:val="00C83419"/>
     <w:rPr>
@@ -5035,10 +4960,10 @@
       <w:lang w:val="en-US"/>
     </w:rPr>
   </w:style>
-  <w:style w:type="paragraph" w:styleId="Footer">
+  <w:style w:type="paragraph" w:styleId="Pieddepage">
     <w:name w:val="footer"/>
     <w:basedOn w:val="Normal"/>
-    <w:link w:val="FooterChar"/>
+    <w:link w:val="PieddepageCar"/>
     <w:uiPriority w:val="99"/>
     <w:unhideWhenUsed/>
     <w:rsid w:val="00C83419"/>
@@ -5049,10 +4974,10 @@
       </w:tabs>
     </w:pPr>
   </w:style>
-  <w:style w:type="character" w:customStyle="1" w:styleId="FooterChar">
-    <w:name w:val="Footer Char"/>
-    <w:basedOn w:val="DefaultParagraphFont"/>
-    <w:link w:val="Footer"/>
+  <w:style w:type="character" w:customStyle="1" w:styleId="PieddepageCar">
+    <w:name w:val="Pied de page Car"/>
+    <w:basedOn w:val="Policepardfaut"/>
+    <w:link w:val="Pieddepage"/>
     <w:uiPriority w:val="99"/>
     <w:rsid w:val="00C83419"/>
     <w:rPr>
@@ -5062,10 +4987,10 @@
       <w:lang w:val="en-US"/>
     </w:rPr>
   </w:style>
-  <w:style w:type="paragraph" w:styleId="BalloonText">
+  <w:style w:type="paragraph" w:styleId="Textedebulles">
     <w:name w:val="Balloon Text"/>
     <w:basedOn w:val="Normal"/>
-    <w:link w:val="BalloonTextChar"/>
+    <w:link w:val="TextedebullesCar"/>
     <w:uiPriority w:val="99"/>
     <w:semiHidden/>
     <w:unhideWhenUsed/>
@@ -5075,10 +5000,10 @@
       <w:szCs w:val="18"/>
     </w:rPr>
   </w:style>
-  <w:style w:type="character" w:customStyle="1" w:styleId="BalloonTextChar">
-    <w:name w:val="Balloon Text Char"/>
-    <w:basedOn w:val="DefaultParagraphFont"/>
-    <w:link w:val="BalloonText"/>
+  <w:style w:type="character" w:customStyle="1" w:styleId="TextedebullesCar">
+    <w:name w:val="Texte de bulles Car"/>
+    <w:basedOn w:val="Policepardfaut"/>
+    <w:link w:val="Textedebulles"/>
     <w:uiPriority w:val="99"/>
     <w:semiHidden/>
     <w:rsid w:val="00A8395A"/>
@@ -5089,10 +5014,10 @@
       <w:lang w:val="en-US"/>
     </w:rPr>
   </w:style>
-  <w:style w:type="paragraph" w:styleId="CommentText">
+  <w:style w:type="paragraph" w:styleId="Commentaire">
     <w:name w:val="annotation text"/>
     <w:basedOn w:val="Normal"/>
-    <w:link w:val="CommentTextChar"/>
+    <w:link w:val="CommentaireCar"/>
     <w:uiPriority w:val="99"/>
     <w:semiHidden/>
     <w:unhideWhenUsed/>
@@ -5110,10 +5035,10 @@
       <w:lang w:val="en-IE"/>
     </w:rPr>
   </w:style>
-  <w:style w:type="character" w:customStyle="1" w:styleId="CommentTextChar">
-    <w:name w:val="Comment Text Char"/>
-    <w:basedOn w:val="DefaultParagraphFont"/>
-    <w:link w:val="CommentText"/>
+  <w:style w:type="character" w:customStyle="1" w:styleId="CommentaireCar">
+    <w:name w:val="Commentaire Car"/>
+    <w:basedOn w:val="Policepardfaut"/>
+    <w:link w:val="Commentaire"/>
     <w:uiPriority w:val="99"/>
     <w:semiHidden/>
     <w:rsid w:val="00A8395A"/>

</xml_diff>

<commit_message>
[ADD] score_board and ui design doc
</commit_message>
<xml_diff>
--- a/FirstName_LastName_StudentNumber_Project/BSC-HGP - Project - UI Design DocumentV1.docx
+++ b/FirstName_LastName_StudentNumber_Project/BSC-HGP - Project - UI Design DocumentV1.docx
@@ -276,7 +276,19 @@
         <w:rPr>
           <w:lang w:val="en-GB"/>
         </w:rPr>
-        <w:t>work was evenly divided ______________________________________________________________________</w:t>
+        <w:t>work was evenly divided</w:t>
+      </w:r>
+      <w:r>
+        <w:rPr>
+          <w:lang w:val="en-GB"/>
+        </w:rPr>
+        <w:t xml:space="preserve">, and working in peer programming to start the project and the different aspect of the system design and game logic. </w:t>
+      </w:r>
+      <w:r>
+        <w:rPr>
+          <w:lang w:val="en-GB"/>
+        </w:rPr>
+        <w:t>______________________________________________________________________</w:t>
       </w:r>
     </w:p>
     <w:p>
@@ -1119,7 +1131,11 @@
         <w:t>appropriate</w:t>
       </w:r>
       <w:r>
-        <w:t xml:space="preserve"> marks are awarded</w:t>
+        <w:t xml:space="preserve"> marks are </w:t>
+      </w:r>
+      <w:r>
+        <w:lastRenderedPageBreak/>
+        <w:t>awarded</w:t>
       </w:r>
     </w:p>
     <w:p/>
@@ -1138,7 +1154,6 @@
         <w:rPr>
           <w:lang w:val="en-GB"/>
         </w:rPr>
-        <w:lastRenderedPageBreak/>
         <w:t>Screen Shots of Working</w:t>
       </w:r>
       <w:r>
@@ -1269,30 +1284,25 @@
                 <w:lang w:val="en-GB"/>
               </w:rPr>
             </w:pPr>
-          </w:p>
-          <w:p>
-            <w:pPr>
-              <w:pStyle w:val="Paragraphedeliste"/>
-              <w:adjustRightInd w:val="0"/>
-              <w:ind w:left="360" w:right="-1"/>
+            <w:r>
               <w:rPr>
                 <w:rFonts w:ascii="Courier New" w:hAnsi="Courier New" w:cs="Courier New"/>
                 <w:sz w:val="24"/>
                 <w:szCs w:val="24"/>
                 <w:lang w:val="en-GB"/>
               </w:rPr>
-            </w:pPr>
-            <w:r>
-              <w:rPr>
-                <w:rFonts w:ascii="Courier New" w:hAnsi="Courier New" w:cs="Courier New"/>
-                <w:sz w:val="24"/>
-                <w:szCs w:val="24"/>
-                <w:lang w:val="en-GB"/>
-              </w:rPr>
               <w:drawing>
-                <wp:inline distT="0" distB="0" distL="0" distR="0" wp14:anchorId="3473C89C" wp14:editId="58E3D805">
-                  <wp:extent cx="2425825" cy="2673487"/>
+                <wp:anchor distT="0" distB="0" distL="114300" distR="114300" simplePos="0" relativeHeight="251658240" behindDoc="1" locked="0" layoutInCell="1" allowOverlap="1" wp14:anchorId="3473C89C" wp14:editId="62D07DCA">
+                  <wp:simplePos x="0" y="0"/>
+                  <wp:positionH relativeFrom="column">
+                    <wp:posOffset>-29845</wp:posOffset>
+                  </wp:positionH>
+                  <wp:positionV relativeFrom="paragraph">
+                    <wp:posOffset>31115</wp:posOffset>
+                  </wp:positionV>
+                  <wp:extent cx="1663700" cy="1833245"/>
                   <wp:effectExtent l="0" t="0" r="0" b="0"/>
+                  <wp:wrapSquare wrapText="bothSides"/>
                   <wp:docPr id="1" name="Image 1"/>
                   <wp:cNvGraphicFramePr>
                     <a:graphicFrameLocks xmlns:a="http://schemas.openxmlformats.org/drawingml/2006/main" noChangeAspect="1"/>
@@ -1305,7 +1315,13 @@
                           <pic:cNvPicPr/>
                         </pic:nvPicPr>
                         <pic:blipFill>
-                          <a:blip r:embed="rId7"/>
+                          <a:blip r:embed="rId7">
+                            <a:extLst>
+                              <a:ext uri="{28A0092B-C50C-407E-A947-70E740481C1C}">
+                                <a14:useLocalDpi xmlns:a14="http://schemas.microsoft.com/office/drawing/2010/main" val="0"/>
+                              </a:ext>
+                            </a:extLst>
+                          </a:blip>
                           <a:stretch>
                             <a:fillRect/>
                           </a:stretch>
@@ -1313,7 +1329,7 @@
                         <pic:spPr>
                           <a:xfrm>
                             <a:off x="0" y="0"/>
-                            <a:ext cx="2425825" cy="2673487"/>
+                            <a:ext cx="1663700" cy="1833245"/>
                           </a:xfrm>
                           <a:prstGeom prst="rect">
                             <a:avLst/>
@@ -1322,8 +1338,154 @@
                       </pic:pic>
                     </a:graphicData>
                   </a:graphic>
-                </wp:inline>
+                  <wp14:sizeRelH relativeFrom="margin">
+                    <wp14:pctWidth>0</wp14:pctWidth>
+                  </wp14:sizeRelH>
+                  <wp14:sizeRelV relativeFrom="margin">
+                    <wp14:pctHeight>0</wp14:pctHeight>
+                  </wp14:sizeRelV>
+                </wp:anchor>
               </w:drawing>
+            </w:r>
+          </w:p>
+          <w:p>
+            <w:pPr>
+              <w:pStyle w:val="Paragraphedeliste"/>
+              <w:adjustRightInd w:val="0"/>
+              <w:ind w:left="360" w:right="-1"/>
+              <w:rPr>
+                <w:rFonts w:ascii="Courier New" w:hAnsi="Courier New" w:cs="Courier New"/>
+                <w:lang w:val="en-GB"/>
+              </w:rPr>
+            </w:pPr>
+            <w:r>
+              <w:rPr>
+                <w:rFonts w:ascii="Courier New" w:hAnsi="Courier New" w:cs="Courier New"/>
+                <w:lang w:val="en-GB"/>
+              </w:rPr>
+              <w:t>When the game is launched a 7</w:t>
+            </w:r>
+            <w:r>
+              <w:rPr>
+                <w:rFonts w:ascii="Courier New" w:hAnsi="Courier New" w:cs="Courier New"/>
+                <w:lang w:val="en-GB"/>
+              </w:rPr>
+              <w:t xml:space="preserve"> by </w:t>
+            </w:r>
+            <w:r>
+              <w:rPr>
+                <w:rFonts w:ascii="Courier New" w:hAnsi="Courier New" w:cs="Courier New"/>
+                <w:lang w:val="en-GB"/>
+              </w:rPr>
+              <w:t>7 board is being displayed.</w:t>
+            </w:r>
+          </w:p>
+          <w:p>
+            <w:pPr>
+              <w:pStyle w:val="Paragraphedeliste"/>
+              <w:numPr>
+                <w:ilvl w:val="0"/>
+                <w:numId w:val="10"/>
+              </w:numPr>
+              <w:rPr>
+                <w:rFonts w:ascii="Courier New" w:hAnsi="Courier New" w:cs="Courier New"/>
+                <w:lang w:val="en-GB"/>
+              </w:rPr>
+            </w:pPr>
+            <w:r>
+              <w:rPr>
+                <w:rFonts w:ascii="Courier New" w:hAnsi="Courier New" w:cs="Courier New"/>
+                <w:lang w:val="en-GB"/>
+              </w:rPr>
+              <w:t xml:space="preserve">Location: </w:t>
+            </w:r>
+            <w:r>
+              <w:rPr>
+                <w:rFonts w:ascii="Courier New" w:hAnsi="Courier New" w:cs="Courier New"/>
+                <w:lang w:val="en-GB"/>
+              </w:rPr>
+              <w:t>The board of the game is located at the center because it is the most important part of the design</w:t>
+            </w:r>
+          </w:p>
+          <w:p>
+            <w:pPr>
+              <w:pStyle w:val="Paragraphedeliste"/>
+              <w:numPr>
+                <w:ilvl w:val="0"/>
+                <w:numId w:val="10"/>
+              </w:numPr>
+              <w:rPr>
+                <w:rFonts w:ascii="Courier New" w:hAnsi="Courier New" w:cs="Courier New"/>
+                <w:lang w:val="en-GB"/>
+              </w:rPr>
+            </w:pPr>
+            <w:r>
+              <w:rPr>
+                <w:rFonts w:ascii="Courier New" w:hAnsi="Courier New" w:cs="Courier New"/>
+                <w:lang w:val="en-GB"/>
+              </w:rPr>
+              <w:t xml:space="preserve">Colour: </w:t>
+            </w:r>
+            <w:r>
+              <w:rPr>
+                <w:rFonts w:ascii="Courier New" w:hAnsi="Courier New" w:cs="Courier New"/>
+                <w:lang w:val="en-GB"/>
+              </w:rPr>
+              <w:t>There is no specific color to the design</w:t>
+            </w:r>
+          </w:p>
+          <w:p>
+            <w:pPr>
+              <w:pStyle w:val="Paragraphedeliste"/>
+              <w:numPr>
+                <w:ilvl w:val="0"/>
+                <w:numId w:val="10"/>
+              </w:numPr>
+              <w:rPr>
+                <w:rFonts w:ascii="Courier New" w:hAnsi="Courier New" w:cs="Courier New"/>
+                <w:lang w:val="en-GB"/>
+              </w:rPr>
+            </w:pPr>
+            <w:r>
+              <w:rPr>
+                <w:rFonts w:ascii="Courier New" w:hAnsi="Courier New" w:cs="Courier New"/>
+                <w:lang w:val="en-GB"/>
+              </w:rPr>
+              <w:t>Size:</w:t>
+            </w:r>
+            <w:r>
+              <w:rPr>
+                <w:rFonts w:ascii="Courier New" w:hAnsi="Courier New" w:cs="Courier New"/>
+                <w:lang w:val="en-GB"/>
+              </w:rPr>
+              <w:t xml:space="preserve"> It is at the center of the application.</w:t>
+            </w:r>
+          </w:p>
+          <w:p>
+            <w:pPr>
+              <w:pStyle w:val="Paragraphedeliste"/>
+              <w:numPr>
+                <w:ilvl w:val="0"/>
+                <w:numId w:val="10"/>
+              </w:numPr>
+              <w:rPr>
+                <w:rFonts w:ascii="Courier New" w:hAnsi="Courier New" w:cs="Courier New"/>
+                <w:lang w:val="en-GB"/>
+              </w:rPr>
+            </w:pPr>
+            <w:r>
+              <w:rPr>
+                <w:rFonts w:ascii="Courier New" w:hAnsi="Courier New" w:cs="Courier New"/>
+                <w:lang w:val="en-GB"/>
+              </w:rPr>
+              <w:t>Style:</w:t>
+            </w:r>
+            <w:r>
+              <w:rPr>
+                <w:rFonts w:ascii="Courier New" w:hAnsi="Courier New" w:cs="Courier New"/>
+                <w:lang w:val="en-GB"/>
+              </w:rPr>
+              <w:t xml:space="preserve"> It is a plain style.</w:t>
             </w:r>
           </w:p>
           <w:p>
@@ -1442,7 +1604,7 @@
       </w:tr>
       <w:tr>
         <w:trPr>
-          <w:trHeight w:val="1505"/>
+          <w:trHeight w:val="7971"/>
         </w:trPr>
         <w:tc>
           <w:tcPr>
@@ -1467,6 +1629,121 @@
                 <w:lang w:val="en-GB"/>
               </w:rPr>
             </w:pPr>
+            <w:r>
+              <w:rPr>
+                <w:rFonts w:ascii="Courier New" w:hAnsi="Courier New" w:cs="Courier New"/>
+                <w:lang w:val="en-GB"/>
+              </w:rPr>
+              <w:drawing>
+                <wp:anchor distT="0" distB="0" distL="114300" distR="114300" simplePos="0" relativeHeight="251660288" behindDoc="0" locked="0" layoutInCell="1" allowOverlap="1" wp14:anchorId="2E024CEF" wp14:editId="433384BF">
+                  <wp:simplePos x="0" y="0"/>
+                  <wp:positionH relativeFrom="column">
+                    <wp:posOffset>1849755</wp:posOffset>
+                  </wp:positionH>
+                  <wp:positionV relativeFrom="paragraph">
+                    <wp:posOffset>70485</wp:posOffset>
+                  </wp:positionV>
+                  <wp:extent cx="1892300" cy="3371850"/>
+                  <wp:effectExtent l="0" t="0" r="0" b="0"/>
+                  <wp:wrapSquare wrapText="bothSides"/>
+                  <wp:docPr id="11" name="Image 11"/>
+                  <wp:cNvGraphicFramePr>
+                    <a:graphicFrameLocks xmlns:a="http://schemas.openxmlformats.org/drawingml/2006/main" noChangeAspect="1"/>
+                  </wp:cNvGraphicFramePr>
+                  <a:graphic xmlns:a="http://schemas.openxmlformats.org/drawingml/2006/main">
+                    <a:graphicData uri="http://schemas.openxmlformats.org/drawingml/2006/picture">
+                      <pic:pic xmlns:pic="http://schemas.openxmlformats.org/drawingml/2006/picture">
+                        <pic:nvPicPr>
+                          <pic:cNvPr id="1" name=""/>
+                          <pic:cNvPicPr/>
+                        </pic:nvPicPr>
+                        <pic:blipFill>
+                          <a:blip r:embed="rId8">
+                            <a:extLst>
+                              <a:ext uri="{28A0092B-C50C-407E-A947-70E740481C1C}">
+                                <a14:useLocalDpi xmlns:a14="http://schemas.microsoft.com/office/drawing/2010/main" val="0"/>
+                              </a:ext>
+                            </a:extLst>
+                          </a:blip>
+                          <a:stretch>
+                            <a:fillRect/>
+                          </a:stretch>
+                        </pic:blipFill>
+                        <pic:spPr>
+                          <a:xfrm>
+                            <a:off x="0" y="0"/>
+                            <a:ext cx="1892300" cy="3371850"/>
+                          </a:xfrm>
+                          <a:prstGeom prst="rect">
+                            <a:avLst/>
+                          </a:prstGeom>
+                        </pic:spPr>
+                      </pic:pic>
+                    </a:graphicData>
+                  </a:graphic>
+                </wp:anchor>
+              </w:drawing>
+            </w:r>
+            <w:r>
+              <w:rPr>
+                <w:noProof/>
+              </w:rPr>
+              <w:drawing>
+                <wp:anchor distT="0" distB="0" distL="114300" distR="114300" simplePos="0" relativeHeight="251664384" behindDoc="0" locked="0" layoutInCell="1" allowOverlap="1" wp14:anchorId="0956D385" wp14:editId="721ABD08">
+                  <wp:simplePos x="0" y="0"/>
+                  <wp:positionH relativeFrom="column">
+                    <wp:posOffset>1270</wp:posOffset>
+                  </wp:positionH>
+                  <wp:positionV relativeFrom="paragraph">
+                    <wp:posOffset>37465</wp:posOffset>
+                  </wp:positionV>
+                  <wp:extent cx="1684685" cy="2968625"/>
+                  <wp:effectExtent l="0" t="0" r="0" b="3175"/>
+                  <wp:wrapSquare wrapText="bothSides"/>
+                  <wp:docPr id="14" name="Image 14"/>
+                  <wp:cNvGraphicFramePr>
+                    <a:graphicFrameLocks xmlns:a="http://schemas.openxmlformats.org/drawingml/2006/main" noChangeAspect="1"/>
+                  </wp:cNvGraphicFramePr>
+                  <a:graphic xmlns:a="http://schemas.openxmlformats.org/drawingml/2006/main">
+                    <a:graphicData uri="http://schemas.openxmlformats.org/drawingml/2006/picture">
+                      <pic:pic xmlns:pic="http://schemas.openxmlformats.org/drawingml/2006/picture">
+                        <pic:nvPicPr>
+                          <pic:cNvPr id="1" name=""/>
+                          <pic:cNvPicPr/>
+                        </pic:nvPicPr>
+                        <pic:blipFill>
+                          <a:blip r:embed="rId9" cstate="print">
+                            <a:extLst>
+                              <a:ext uri="{28A0092B-C50C-407E-A947-70E740481C1C}">
+                                <a14:useLocalDpi xmlns:a14="http://schemas.microsoft.com/office/drawing/2010/main" val="0"/>
+                              </a:ext>
+                            </a:extLst>
+                          </a:blip>
+                          <a:stretch>
+                            <a:fillRect/>
+                          </a:stretch>
+                        </pic:blipFill>
+                        <pic:spPr>
+                          <a:xfrm>
+                            <a:off x="0" y="0"/>
+                            <a:ext cx="1684685" cy="2968625"/>
+                          </a:xfrm>
+                          <a:prstGeom prst="rect">
+                            <a:avLst/>
+                          </a:prstGeom>
+                        </pic:spPr>
+                      </pic:pic>
+                    </a:graphicData>
+                  </a:graphic>
+                  <wp14:sizeRelH relativeFrom="margin">
+                    <wp14:pctWidth>0</wp14:pctWidth>
+                  </wp14:sizeRelH>
+                  <wp14:sizeRelV relativeFrom="margin">
+                    <wp14:pctHeight>0</wp14:pctHeight>
+                  </wp14:sizeRelV>
+                </wp:anchor>
+              </w:drawing>
+            </w:r>
           </w:p>
           <w:p>
             <w:pPr>
@@ -1478,6 +1755,177 @@
                 <w:lang w:val="en-GB"/>
               </w:rPr>
             </w:pPr>
+            <w:r>
+              <w:rPr>
+                <w:rFonts w:ascii="Courier New" w:hAnsi="Courier New" w:cs="Courier New"/>
+                <w:lang w:val="en-GB"/>
+              </w:rPr>
+              <w:drawing>
+                <wp:anchor distT="0" distB="0" distL="114300" distR="114300" simplePos="0" relativeHeight="251659264" behindDoc="0" locked="0" layoutInCell="1" allowOverlap="1" wp14:anchorId="49963CB8" wp14:editId="5D8BD2E3">
+                  <wp:simplePos x="0" y="0"/>
+                  <wp:positionH relativeFrom="column">
+                    <wp:posOffset>2722880</wp:posOffset>
+                  </wp:positionH>
+                  <wp:positionV relativeFrom="paragraph">
+                    <wp:posOffset>3111500</wp:posOffset>
+                  </wp:positionV>
+                  <wp:extent cx="2457450" cy="673100"/>
+                  <wp:effectExtent l="0" t="0" r="0" b="0"/>
+                  <wp:wrapSquare wrapText="bothSides"/>
+                  <wp:docPr id="10" name="Image 10"/>
+                  <wp:cNvGraphicFramePr>
+                    <a:graphicFrameLocks xmlns:a="http://schemas.openxmlformats.org/drawingml/2006/main" noChangeAspect="1"/>
+                  </wp:cNvGraphicFramePr>
+                  <a:graphic xmlns:a="http://schemas.openxmlformats.org/drawingml/2006/main">
+                    <a:graphicData uri="http://schemas.openxmlformats.org/drawingml/2006/picture">
+                      <pic:pic xmlns:pic="http://schemas.openxmlformats.org/drawingml/2006/picture">
+                        <pic:nvPicPr>
+                          <pic:cNvPr id="1" name=""/>
+                          <pic:cNvPicPr/>
+                        </pic:nvPicPr>
+                        <pic:blipFill>
+                          <a:blip r:embed="rId10">
+                            <a:extLst>
+                              <a:ext uri="{28A0092B-C50C-407E-A947-70E740481C1C}">
+                                <a14:useLocalDpi xmlns:a14="http://schemas.microsoft.com/office/drawing/2010/main" val="0"/>
+                              </a:ext>
+                            </a:extLst>
+                          </a:blip>
+                          <a:stretch>
+                            <a:fillRect/>
+                          </a:stretch>
+                        </pic:blipFill>
+                        <pic:spPr>
+                          <a:xfrm>
+                            <a:off x="0" y="0"/>
+                            <a:ext cx="2457450" cy="673100"/>
+                          </a:xfrm>
+                          <a:prstGeom prst="rect">
+                            <a:avLst/>
+                          </a:prstGeom>
+                        </pic:spPr>
+                      </pic:pic>
+                    </a:graphicData>
+                  </a:graphic>
+                </wp:anchor>
+              </w:drawing>
+            </w:r>
+            <w:r>
+              <w:rPr>
+                <w:rFonts w:ascii="Courier New" w:hAnsi="Courier New" w:cs="Courier New"/>
+                <w:lang w:val="en-GB"/>
+              </w:rPr>
+              <w:drawing>
+                <wp:anchor distT="0" distB="0" distL="114300" distR="114300" simplePos="0" relativeHeight="251663360" behindDoc="0" locked="0" layoutInCell="1" allowOverlap="1" wp14:anchorId="2C5F6CED" wp14:editId="1F6A1E8F">
+                  <wp:simplePos x="0" y="0"/>
+                  <wp:positionH relativeFrom="column">
+                    <wp:posOffset>-65405</wp:posOffset>
+                  </wp:positionH>
+                  <wp:positionV relativeFrom="paragraph">
+                    <wp:posOffset>2809240</wp:posOffset>
+                  </wp:positionV>
+                  <wp:extent cx="1816100" cy="781050"/>
+                  <wp:effectExtent l="0" t="0" r="0" b="0"/>
+                  <wp:wrapSquare wrapText="bothSides"/>
+                  <wp:docPr id="13" name="Image 13"/>
+                  <wp:cNvGraphicFramePr>
+                    <a:graphicFrameLocks xmlns:a="http://schemas.openxmlformats.org/drawingml/2006/main" noChangeAspect="1"/>
+                  </wp:cNvGraphicFramePr>
+                  <a:graphic xmlns:a="http://schemas.openxmlformats.org/drawingml/2006/main">
+                    <a:graphicData uri="http://schemas.openxmlformats.org/drawingml/2006/picture">
+                      <pic:pic xmlns:pic="http://schemas.openxmlformats.org/drawingml/2006/picture">
+                        <pic:nvPicPr>
+                          <pic:cNvPr id="1" name=""/>
+                          <pic:cNvPicPr/>
+                        </pic:nvPicPr>
+                        <pic:blipFill>
+                          <a:blip r:embed="rId11">
+                            <a:extLst>
+                              <a:ext uri="{28A0092B-C50C-407E-A947-70E740481C1C}">
+                                <a14:useLocalDpi xmlns:a14="http://schemas.microsoft.com/office/drawing/2010/main" val="0"/>
+                              </a:ext>
+                            </a:extLst>
+                          </a:blip>
+                          <a:stretch>
+                            <a:fillRect/>
+                          </a:stretch>
+                        </pic:blipFill>
+                        <pic:spPr>
+                          <a:xfrm>
+                            <a:off x="0" y="0"/>
+                            <a:ext cx="1816100" cy="781050"/>
+                          </a:xfrm>
+                          <a:prstGeom prst="rect">
+                            <a:avLst/>
+                          </a:prstGeom>
+                        </pic:spPr>
+                      </pic:pic>
+                    </a:graphicData>
+                  </a:graphic>
+                </wp:anchor>
+              </w:drawing>
+            </w:r>
+            <w:r>
+              <w:rPr>
+                <w:rFonts w:ascii="Courier New" w:hAnsi="Courier New" w:cs="Courier New"/>
+                <w:lang w:val="en-GB"/>
+              </w:rPr>
+              <w:drawing>
+                <wp:anchor distT="0" distB="0" distL="114300" distR="114300" simplePos="0" relativeHeight="251662336" behindDoc="0" locked="0" layoutInCell="1" allowOverlap="1" wp14:anchorId="1372E970" wp14:editId="148E52BD">
+                  <wp:simplePos x="0" y="0"/>
+                  <wp:positionH relativeFrom="column">
+                    <wp:posOffset>4281805</wp:posOffset>
+                  </wp:positionH>
+                  <wp:positionV relativeFrom="paragraph">
+                    <wp:posOffset>1497965</wp:posOffset>
+                  </wp:positionV>
+                  <wp:extent cx="1638300" cy="342900"/>
+                  <wp:effectExtent l="0" t="0" r="0" b="0"/>
+                  <wp:wrapSquare wrapText="bothSides"/>
+                  <wp:docPr id="12" name="Image 12"/>
+                  <wp:cNvGraphicFramePr>
+                    <a:graphicFrameLocks xmlns:a="http://schemas.openxmlformats.org/drawingml/2006/main" noChangeAspect="1"/>
+                  </wp:cNvGraphicFramePr>
+                  <a:graphic xmlns:a="http://schemas.openxmlformats.org/drawingml/2006/main">
+                    <a:graphicData uri="http://schemas.openxmlformats.org/drawingml/2006/picture">
+                      <pic:pic xmlns:pic="http://schemas.openxmlformats.org/drawingml/2006/picture">
+                        <pic:nvPicPr>
+                          <pic:cNvPr id="1" name=""/>
+                          <pic:cNvPicPr/>
+                        </pic:nvPicPr>
+                        <pic:blipFill>
+                          <a:blip r:embed="rId12">
+                            <a:extLst>
+                              <a:ext uri="{28A0092B-C50C-407E-A947-70E740481C1C}">
+                                <a14:useLocalDpi xmlns:a14="http://schemas.microsoft.com/office/drawing/2010/main" val="0"/>
+                              </a:ext>
+                            </a:extLst>
+                          </a:blip>
+                          <a:stretch>
+                            <a:fillRect/>
+                          </a:stretch>
+                        </pic:blipFill>
+                        <pic:spPr>
+                          <a:xfrm>
+                            <a:off x="0" y="0"/>
+                            <a:ext cx="1638300" cy="342900"/>
+                          </a:xfrm>
+                          <a:prstGeom prst="rect">
+                            <a:avLst/>
+                          </a:prstGeom>
+                        </pic:spPr>
+                      </pic:pic>
+                    </a:graphicData>
+                  </a:graphic>
+                </wp:anchor>
+              </w:drawing>
+            </w:r>
+            <w:r>
+              <w:rPr>
+                <w:noProof/>
+              </w:rPr>
+              <w:t xml:space="preserve"> </w:t>
+            </w:r>
           </w:p>
         </w:tc>
       </w:tr>
@@ -1580,6 +2028,99 @@
                 <w:lang w:val="en-GB"/>
               </w:rPr>
             </w:pPr>
+            <w:r>
+              <w:rPr>
+                <w:rFonts w:ascii="Courier New" w:hAnsi="Courier New" w:cs="Courier New"/>
+                <w:sz w:val="24"/>
+                <w:szCs w:val="24"/>
+                <w:lang w:val="en-GB"/>
+              </w:rPr>
+              <w:lastRenderedPageBreak/>
+              <w:drawing>
+                <wp:inline distT="0" distB="0" distL="0" distR="0" wp14:anchorId="21659880" wp14:editId="519822E4">
+                  <wp:extent cx="3359323" cy="3549832"/>
+                  <wp:effectExtent l="0" t="0" r="0" b="0"/>
+                  <wp:docPr id="3" name="Image 3"/>
+                  <wp:cNvGraphicFramePr>
+                    <a:graphicFrameLocks xmlns:a="http://schemas.openxmlformats.org/drawingml/2006/main" noChangeAspect="1"/>
+                  </wp:cNvGraphicFramePr>
+                  <a:graphic xmlns:a="http://schemas.openxmlformats.org/drawingml/2006/main">
+                    <a:graphicData uri="http://schemas.openxmlformats.org/drawingml/2006/picture">
+                      <pic:pic xmlns:pic="http://schemas.openxmlformats.org/drawingml/2006/picture">
+                        <pic:nvPicPr>
+                          <pic:cNvPr id="1" name=""/>
+                          <pic:cNvPicPr/>
+                        </pic:nvPicPr>
+                        <pic:blipFill>
+                          <a:blip r:embed="rId13"/>
+                          <a:stretch>
+                            <a:fillRect/>
+                          </a:stretch>
+                        </pic:blipFill>
+                        <pic:spPr>
+                          <a:xfrm>
+                            <a:off x="0" y="0"/>
+                            <a:ext cx="3359323" cy="3549832"/>
+                          </a:xfrm>
+                          <a:prstGeom prst="rect">
+                            <a:avLst/>
+                          </a:prstGeom>
+                        </pic:spPr>
+                      </pic:pic>
+                    </a:graphicData>
+                  </a:graphic>
+                </wp:inline>
+              </w:drawing>
+            </w:r>
+            <w:r>
+              <w:rPr>
+                <w:noProof/>
+              </w:rPr>
+              <w:t xml:space="preserve"> </w:t>
+            </w:r>
+            <w:r>
+              <w:rPr>
+                <w:rFonts w:ascii="Courier New" w:hAnsi="Courier New" w:cs="Courier New"/>
+                <w:sz w:val="24"/>
+                <w:szCs w:val="24"/>
+                <w:lang w:val="en-GB"/>
+              </w:rPr>
+              <w:drawing>
+                <wp:inline distT="0" distB="0" distL="0" distR="0" wp14:anchorId="3C4F7D00" wp14:editId="507B2F0F">
+                  <wp:extent cx="3378374" cy="3549832"/>
+                  <wp:effectExtent l="0" t="0" r="0" b="0"/>
+                  <wp:docPr id="4" name="Image 4"/>
+                  <wp:cNvGraphicFramePr>
+                    <a:graphicFrameLocks xmlns:a="http://schemas.openxmlformats.org/drawingml/2006/main" noChangeAspect="1"/>
+                  </wp:cNvGraphicFramePr>
+                  <a:graphic xmlns:a="http://schemas.openxmlformats.org/drawingml/2006/main">
+                    <a:graphicData uri="http://schemas.openxmlformats.org/drawingml/2006/picture">
+                      <pic:pic xmlns:pic="http://schemas.openxmlformats.org/drawingml/2006/picture">
+                        <pic:nvPicPr>
+                          <pic:cNvPr id="1" name=""/>
+                          <pic:cNvPicPr/>
+                        </pic:nvPicPr>
+                        <pic:blipFill>
+                          <a:blip r:embed="rId14"/>
+                          <a:stretch>
+                            <a:fillRect/>
+                          </a:stretch>
+                        </pic:blipFill>
+                        <pic:spPr>
+                          <a:xfrm>
+                            <a:off x="0" y="0"/>
+                            <a:ext cx="3378374" cy="3549832"/>
+                          </a:xfrm>
+                          <a:prstGeom prst="rect">
+                            <a:avLst/>
+                          </a:prstGeom>
+                        </pic:spPr>
+                      </pic:pic>
+                    </a:graphicData>
+                  </a:graphic>
+                </wp:inline>
+              </w:drawing>
+            </w:r>
           </w:p>
           <w:p>
             <w:pPr>
@@ -1693,6 +2234,50 @@
                 <w:lang w:val="en-GB"/>
               </w:rPr>
             </w:pPr>
+            <w:r>
+              <w:rPr>
+                <w:rFonts w:ascii="Courier New" w:hAnsi="Courier New" w:cs="Courier New"/>
+                <w:sz w:val="24"/>
+                <w:szCs w:val="24"/>
+                <w:lang w:val="en-GB"/>
+              </w:rPr>
+              <w:lastRenderedPageBreak/>
+              <w:drawing>
+                <wp:inline distT="0" distB="0" distL="0" distR="0" wp14:anchorId="4C77A6E1" wp14:editId="2549EEA4">
+                  <wp:extent cx="3391074" cy="3562533"/>
+                  <wp:effectExtent l="0" t="0" r="0" b="0"/>
+                  <wp:docPr id="5" name="Image 5"/>
+                  <wp:cNvGraphicFramePr>
+                    <a:graphicFrameLocks xmlns:a="http://schemas.openxmlformats.org/drawingml/2006/main" noChangeAspect="1"/>
+                  </wp:cNvGraphicFramePr>
+                  <a:graphic xmlns:a="http://schemas.openxmlformats.org/drawingml/2006/main">
+                    <a:graphicData uri="http://schemas.openxmlformats.org/drawingml/2006/picture">
+                      <pic:pic xmlns:pic="http://schemas.openxmlformats.org/drawingml/2006/picture">
+                        <pic:nvPicPr>
+                          <pic:cNvPr id="1" name=""/>
+                          <pic:cNvPicPr/>
+                        </pic:nvPicPr>
+                        <pic:blipFill>
+                          <a:blip r:embed="rId15"/>
+                          <a:stretch>
+                            <a:fillRect/>
+                          </a:stretch>
+                        </pic:blipFill>
+                        <pic:spPr>
+                          <a:xfrm>
+                            <a:off x="0" y="0"/>
+                            <a:ext cx="3391074" cy="3562533"/>
+                          </a:xfrm>
+                          <a:prstGeom prst="rect">
+                            <a:avLst/>
+                          </a:prstGeom>
+                        </pic:spPr>
+                      </pic:pic>
+                    </a:graphicData>
+                  </a:graphic>
+                </wp:inline>
+              </w:drawing>
+            </w:r>
           </w:p>
           <w:p>
             <w:pPr>
@@ -1958,6 +2543,93 @@
                 <w:lang w:val="en-GB"/>
               </w:rPr>
             </w:pPr>
+            <w:r>
+              <w:rPr>
+                <w:rFonts w:ascii="Courier New" w:hAnsi="Courier New" w:cs="Courier New"/>
+                <w:sz w:val="24"/>
+                <w:szCs w:val="24"/>
+                <w:lang w:val="en-GB"/>
+              </w:rPr>
+              <w:drawing>
+                <wp:inline distT="0" distB="0" distL="0" distR="0" wp14:anchorId="7F2766A2" wp14:editId="2599464C">
+                  <wp:extent cx="3391074" cy="3562533"/>
+                  <wp:effectExtent l="0" t="0" r="0" b="0"/>
+                  <wp:docPr id="6" name="Image 6"/>
+                  <wp:cNvGraphicFramePr>
+                    <a:graphicFrameLocks xmlns:a="http://schemas.openxmlformats.org/drawingml/2006/main" noChangeAspect="1"/>
+                  </wp:cNvGraphicFramePr>
+                  <a:graphic xmlns:a="http://schemas.openxmlformats.org/drawingml/2006/main">
+                    <a:graphicData uri="http://schemas.openxmlformats.org/drawingml/2006/picture">
+                      <pic:pic xmlns:pic="http://schemas.openxmlformats.org/drawingml/2006/picture">
+                        <pic:nvPicPr>
+                          <pic:cNvPr id="1" name=""/>
+                          <pic:cNvPicPr/>
+                        </pic:nvPicPr>
+                        <pic:blipFill>
+                          <a:blip r:embed="rId15"/>
+                          <a:stretch>
+                            <a:fillRect/>
+                          </a:stretch>
+                        </pic:blipFill>
+                        <pic:spPr>
+                          <a:xfrm>
+                            <a:off x="0" y="0"/>
+                            <a:ext cx="3391074" cy="3562533"/>
+                          </a:xfrm>
+                          <a:prstGeom prst="rect">
+                            <a:avLst/>
+                          </a:prstGeom>
+                        </pic:spPr>
+                      </pic:pic>
+                    </a:graphicData>
+                  </a:graphic>
+                </wp:inline>
+              </w:drawing>
+            </w:r>
+            <w:r>
+              <w:rPr>
+                <w:rFonts w:ascii="Courier New" w:hAnsi="Courier New" w:cs="Courier New"/>
+                <w:sz w:val="24"/>
+                <w:szCs w:val="24"/>
+                <w:lang w:val="en-GB"/>
+              </w:rPr>
+              <w:lastRenderedPageBreak/>
+              <w:drawing>
+                <wp:inline distT="0" distB="0" distL="0" distR="0" wp14:anchorId="3E995D4D" wp14:editId="1C9D2A0B">
+                  <wp:extent cx="5035809" cy="5372376"/>
+                  <wp:effectExtent l="0" t="0" r="0" b="0"/>
+                  <wp:docPr id="9" name="Image 9"/>
+                  <wp:cNvGraphicFramePr>
+                    <a:graphicFrameLocks xmlns:a="http://schemas.openxmlformats.org/drawingml/2006/main" noChangeAspect="1"/>
+                  </wp:cNvGraphicFramePr>
+                  <a:graphic xmlns:a="http://schemas.openxmlformats.org/drawingml/2006/main">
+                    <a:graphicData uri="http://schemas.openxmlformats.org/drawingml/2006/picture">
+                      <pic:pic xmlns:pic="http://schemas.openxmlformats.org/drawingml/2006/picture">
+                        <pic:nvPicPr>
+                          <pic:cNvPr id="1" name=""/>
+                          <pic:cNvPicPr/>
+                        </pic:nvPicPr>
+                        <pic:blipFill>
+                          <a:blip r:embed="rId16"/>
+                          <a:stretch>
+                            <a:fillRect/>
+                          </a:stretch>
+                        </pic:blipFill>
+                        <pic:spPr>
+                          <a:xfrm>
+                            <a:off x="0" y="0"/>
+                            <a:ext cx="5035809" cy="5372376"/>
+                          </a:xfrm>
+                          <a:prstGeom prst="rect">
+                            <a:avLst/>
+                          </a:prstGeom>
+                        </pic:spPr>
+                      </pic:pic>
+                    </a:graphicData>
+                  </a:graphic>
+                </wp:inline>
+              </w:drawing>
+            </w:r>
           </w:p>
           <w:p>
             <w:pPr>
@@ -2108,6 +2780,94 @@
                 <w:lang w:val="en-GB"/>
               </w:rPr>
             </w:pPr>
+            <w:r>
+              <w:rPr>
+                <w:rFonts w:ascii="Courier New" w:hAnsi="Courier New" w:cs="Courier New"/>
+                <w:sz w:val="24"/>
+                <w:szCs w:val="24"/>
+                <w:lang w:val="en-GB"/>
+              </w:rPr>
+              <w:lastRenderedPageBreak/>
+              <w:drawing>
+                <wp:inline distT="0" distB="0" distL="0" distR="0" wp14:anchorId="37429562" wp14:editId="106993F7">
+                  <wp:extent cx="5086611" cy="5397777"/>
+                  <wp:effectExtent l="0" t="0" r="0" b="0"/>
+                  <wp:docPr id="7" name="Image 7"/>
+                  <wp:cNvGraphicFramePr>
+                    <a:graphicFrameLocks xmlns:a="http://schemas.openxmlformats.org/drawingml/2006/main" noChangeAspect="1"/>
+                  </wp:cNvGraphicFramePr>
+                  <a:graphic xmlns:a="http://schemas.openxmlformats.org/drawingml/2006/main">
+                    <a:graphicData uri="http://schemas.openxmlformats.org/drawingml/2006/picture">
+                      <pic:pic xmlns:pic="http://schemas.openxmlformats.org/drawingml/2006/picture">
+                        <pic:nvPicPr>
+                          <pic:cNvPr id="1" name=""/>
+                          <pic:cNvPicPr/>
+                        </pic:nvPicPr>
+                        <pic:blipFill>
+                          <a:blip r:embed="rId17"/>
+                          <a:stretch>
+                            <a:fillRect/>
+                          </a:stretch>
+                        </pic:blipFill>
+                        <pic:spPr>
+                          <a:xfrm>
+                            <a:off x="0" y="0"/>
+                            <a:ext cx="5086611" cy="5397777"/>
+                          </a:xfrm>
+                          <a:prstGeom prst="rect">
+                            <a:avLst/>
+                          </a:prstGeom>
+                        </pic:spPr>
+                      </pic:pic>
+                    </a:graphicData>
+                  </a:graphic>
+                </wp:inline>
+              </w:drawing>
+            </w:r>
+            <w:r>
+              <w:rPr>
+                <w:rFonts w:ascii="Courier New" w:hAnsi="Courier New" w:cs="Courier New"/>
+                <w:sz w:val="24"/>
+                <w:szCs w:val="24"/>
+                <w:lang w:val="en-GB"/>
+              </w:rPr>
+              <w:lastRenderedPageBreak/>
+              <w:drawing>
+                <wp:inline distT="0" distB="0" distL="0" distR="0" wp14:anchorId="0E227AF8" wp14:editId="5BD441B3">
+                  <wp:extent cx="5048509" cy="5359675"/>
+                  <wp:effectExtent l="0" t="0" r="0" b="0"/>
+                  <wp:docPr id="8" name="Image 8"/>
+                  <wp:cNvGraphicFramePr>
+                    <a:graphicFrameLocks xmlns:a="http://schemas.openxmlformats.org/drawingml/2006/main" noChangeAspect="1"/>
+                  </wp:cNvGraphicFramePr>
+                  <a:graphic xmlns:a="http://schemas.openxmlformats.org/drawingml/2006/main">
+                    <a:graphicData uri="http://schemas.openxmlformats.org/drawingml/2006/picture">
+                      <pic:pic xmlns:pic="http://schemas.openxmlformats.org/drawingml/2006/picture">
+                        <pic:nvPicPr>
+                          <pic:cNvPr id="1" name=""/>
+                          <pic:cNvPicPr/>
+                        </pic:nvPicPr>
+                        <pic:blipFill>
+                          <a:blip r:embed="rId18"/>
+                          <a:stretch>
+                            <a:fillRect/>
+                          </a:stretch>
+                        </pic:blipFill>
+                        <pic:spPr>
+                          <a:xfrm>
+                            <a:off x="0" y="0"/>
+                            <a:ext cx="5048509" cy="5359675"/>
+                          </a:xfrm>
+                          <a:prstGeom prst="rect">
+                            <a:avLst/>
+                          </a:prstGeom>
+                        </pic:spPr>
+                      </pic:pic>
+                    </a:graphicData>
+                  </a:graphic>
+                </wp:inline>
+              </w:drawing>
+            </w:r>
           </w:p>
           <w:p>
             <w:pPr>
@@ -2774,7 +3534,12 @@
     </w:p>
     <w:p/>
     <w:sectPr>
-      <w:footerReference w:type="default" r:id="rId8"/>
+      <w:headerReference w:type="even" r:id="rId19"/>
+      <w:headerReference w:type="default" r:id="rId20"/>
+      <w:footerReference w:type="even" r:id="rId21"/>
+      <w:footerReference w:type="default" r:id="rId22"/>
+      <w:headerReference w:type="first" r:id="rId23"/>
+      <w:footerReference w:type="first" r:id="rId24"/>
       <w:pgSz w:w="11900" w:h="16840"/>
       <w:pgMar w:top="586" w:right="1440" w:bottom="516" w:left="1014" w:header="708" w:footer="0" w:gutter="0"/>
       <w:cols w:space="708"/>
@@ -2809,20 +3574,27 @@
     <w:pPr>
       <w:pStyle w:val="Pieddepage"/>
     </w:pPr>
+  </w:p>
+</w:ftr>
+</file>
+
+<file path=word/footer2.xml><?xml version="1.0" encoding="utf-8"?>
+<w:ftr xmlns:wpc="http://schemas.microsoft.com/office/word/2010/wordprocessingCanvas" xmlns:cx="http://schemas.microsoft.com/office/drawing/2014/chartex" xmlns:cx1="http://schemas.microsoft.com/office/drawing/2015/9/8/chartex" xmlns:cx2="http://schemas.microsoft.com/office/drawing/2015/10/21/chartex" xmlns:cx3="http://schemas.microsoft.com/office/drawing/2016/5/9/chartex" xmlns:cx4="http://schemas.microsoft.com/office/drawing/2016/5/10/chartex" xmlns:cx5="http://schemas.microsoft.com/office/drawing/2016/5/11/chartex" xmlns:cx6="http://schemas.microsoft.com/office/drawing/2016/5/12/chartex" xmlns:cx7="http://schemas.microsoft.com/office/drawing/2016/5/13/chartex" xmlns:cx8="http://schemas.microsoft.com/office/drawing/2016/5/14/chartex" xmlns:mc="http://schemas.openxmlformats.org/markup-compatibility/2006" xmlns:aink="http://schemas.microsoft.com/office/drawing/2016/ink" xmlns:am3d="http://schemas.microsoft.com/office/drawing/2017/model3d" xmlns:o="urn:schemas-microsoft-com:office:office" xmlns:r="http://schemas.openxmlformats.org/officeDocument/2006/relationships" xmlns:m="http://schemas.openxmlformats.org/officeDocument/2006/math" xmlns:v="urn:schemas-microsoft-com:vml" xmlns:wp14="http://schemas.microsoft.com/office/word/2010/wordprocessingDrawing" xmlns:wp="http://schemas.openxmlformats.org/drawingml/2006/wordprocessingDrawing" xmlns:w10="urn:schemas-microsoft-com:office:word" xmlns:w="http://schemas.openxmlformats.org/wordprocessingml/2006/main" xmlns:w14="http://schemas.microsoft.com/office/word/2010/wordml" xmlns:w15="http://schemas.microsoft.com/office/word/2012/wordml" xmlns:w16cex="http://schemas.microsoft.com/office/word/2018/wordml/cex" xmlns:w16cid="http://schemas.microsoft.com/office/word/2016/wordml/cid" xmlns:w16="http://schemas.microsoft.com/office/word/2018/wordml" xmlns:w16sdtdh="http://schemas.microsoft.com/office/word/2020/wordml/sdtdatahash" xmlns:w16se="http://schemas.microsoft.com/office/word/2015/wordml/symex" xmlns:wpg="http://schemas.microsoft.com/office/word/2010/wordprocessingGroup" xmlns:wpi="http://schemas.microsoft.com/office/word/2010/wordprocessingInk" xmlns:wne="http://schemas.microsoft.com/office/word/2006/wordml" xmlns:wps="http://schemas.microsoft.com/office/word/2010/wordprocessingShape" mc:Ignorable="w14 w15 w16se w16cid w16 w16cex w16sdtdh wp14">
+  <w:p>
+    <w:pPr>
+      <w:pStyle w:val="Pieddepage"/>
+    </w:pPr>
     <w:r>
       <w:t xml:space="preserve">Edited by </w:t>
     </w:r>
     <w:r>
-      <w:t>Jennifer Lebron</w:t>
+      <w:t>Cleophee Itier, Matthieu Desrues</w:t>
     </w:r>
     <w:r>
       <w:t xml:space="preserve"> </w:t>
     </w:r>
     <w:r>
-      <w:t>1</w:t>
-    </w:r>
-    <w:r>
-      <w:t>1</w:t>
+      <w:t>01</w:t>
     </w:r>
     <w:r>
       <w:t>.</w:t>
@@ -2834,9 +3606,19 @@
       <w:t>2</w:t>
     </w:r>
     <w:r>
-      <w:t>1</w:t>
+      <w:t>2</w:t>
     </w:r>
   </w:p>
+  <w:p>
+    <w:pPr>
+      <w:pStyle w:val="Pieddepage"/>
+    </w:pPr>
+  </w:p>
+</w:ftr>
+</file>
+
+<file path=word/footer3.xml><?xml version="1.0" encoding="utf-8"?>
+<w:ftr xmlns:wpc="http://schemas.microsoft.com/office/word/2010/wordprocessingCanvas" xmlns:cx="http://schemas.microsoft.com/office/drawing/2014/chartex" xmlns:cx1="http://schemas.microsoft.com/office/drawing/2015/9/8/chartex" xmlns:cx2="http://schemas.microsoft.com/office/drawing/2015/10/21/chartex" xmlns:cx3="http://schemas.microsoft.com/office/drawing/2016/5/9/chartex" xmlns:cx4="http://schemas.microsoft.com/office/drawing/2016/5/10/chartex" xmlns:cx5="http://schemas.microsoft.com/office/drawing/2016/5/11/chartex" xmlns:cx6="http://schemas.microsoft.com/office/drawing/2016/5/12/chartex" xmlns:cx7="http://schemas.microsoft.com/office/drawing/2016/5/13/chartex" xmlns:cx8="http://schemas.microsoft.com/office/drawing/2016/5/14/chartex" xmlns:mc="http://schemas.openxmlformats.org/markup-compatibility/2006" xmlns:aink="http://schemas.microsoft.com/office/drawing/2016/ink" xmlns:am3d="http://schemas.microsoft.com/office/drawing/2017/model3d" xmlns:o="urn:schemas-microsoft-com:office:office" xmlns:r="http://schemas.openxmlformats.org/officeDocument/2006/relationships" xmlns:m="http://schemas.openxmlformats.org/officeDocument/2006/math" xmlns:v="urn:schemas-microsoft-com:vml" xmlns:wp14="http://schemas.microsoft.com/office/word/2010/wordprocessingDrawing" xmlns:wp="http://schemas.openxmlformats.org/drawingml/2006/wordprocessingDrawing" xmlns:w10="urn:schemas-microsoft-com:office:word" xmlns:w="http://schemas.openxmlformats.org/wordprocessingml/2006/main" xmlns:w14="http://schemas.microsoft.com/office/word/2010/wordml" xmlns:w15="http://schemas.microsoft.com/office/word/2012/wordml" xmlns:w16cex="http://schemas.microsoft.com/office/word/2018/wordml/cex" xmlns:w16cid="http://schemas.microsoft.com/office/word/2016/wordml/cid" xmlns:w16="http://schemas.microsoft.com/office/word/2018/wordml" xmlns:w16sdtdh="http://schemas.microsoft.com/office/word/2020/wordml/sdtdatahash" xmlns:w16se="http://schemas.microsoft.com/office/word/2015/wordml/symex" xmlns:wpg="http://schemas.microsoft.com/office/word/2010/wordprocessingGroup" xmlns:wpi="http://schemas.microsoft.com/office/word/2010/wordprocessingInk" xmlns:wne="http://schemas.microsoft.com/office/word/2006/wordml" xmlns:wps="http://schemas.microsoft.com/office/word/2010/wordprocessingShape" mc:Ignorable="w14 w15 w16se w16cid w16 w16cex w16sdtdh wp14">
   <w:p>
     <w:pPr>
       <w:pStyle w:val="Pieddepage"/>
@@ -2862,6 +3644,36 @@
     </w:p>
   </w:footnote>
 </w:footnotes>
+</file>
+
+<file path=word/header1.xml><?xml version="1.0" encoding="utf-8"?>
+<w:hdr xmlns:wpc="http://schemas.microsoft.com/office/word/2010/wordprocessingCanvas" xmlns:cx="http://schemas.microsoft.com/office/drawing/2014/chartex" xmlns:cx1="http://schemas.microsoft.com/office/drawing/2015/9/8/chartex" xmlns:cx2="http://schemas.microsoft.com/office/drawing/2015/10/21/chartex" xmlns:cx3="http://schemas.microsoft.com/office/drawing/2016/5/9/chartex" xmlns:cx4="http://schemas.microsoft.com/office/drawing/2016/5/10/chartex" xmlns:cx5="http://schemas.microsoft.com/office/drawing/2016/5/11/chartex" xmlns:cx6="http://schemas.microsoft.com/office/drawing/2016/5/12/chartex" xmlns:cx7="http://schemas.microsoft.com/office/drawing/2016/5/13/chartex" xmlns:cx8="http://schemas.microsoft.com/office/drawing/2016/5/14/chartex" xmlns:mc="http://schemas.openxmlformats.org/markup-compatibility/2006" xmlns:aink="http://schemas.microsoft.com/office/drawing/2016/ink" xmlns:am3d="http://schemas.microsoft.com/office/drawing/2017/model3d" xmlns:o="urn:schemas-microsoft-com:office:office" xmlns:r="http://schemas.openxmlformats.org/officeDocument/2006/relationships" xmlns:m="http://schemas.openxmlformats.org/officeDocument/2006/math" xmlns:v="urn:schemas-microsoft-com:vml" xmlns:wp14="http://schemas.microsoft.com/office/word/2010/wordprocessingDrawing" xmlns:wp="http://schemas.openxmlformats.org/drawingml/2006/wordprocessingDrawing" xmlns:w10="urn:schemas-microsoft-com:office:word" xmlns:w="http://schemas.openxmlformats.org/wordprocessingml/2006/main" xmlns:w14="http://schemas.microsoft.com/office/word/2010/wordml" xmlns:w15="http://schemas.microsoft.com/office/word/2012/wordml" xmlns:w16cex="http://schemas.microsoft.com/office/word/2018/wordml/cex" xmlns:w16cid="http://schemas.microsoft.com/office/word/2016/wordml/cid" xmlns:w16="http://schemas.microsoft.com/office/word/2018/wordml" xmlns:w16sdtdh="http://schemas.microsoft.com/office/word/2020/wordml/sdtdatahash" xmlns:w16se="http://schemas.microsoft.com/office/word/2015/wordml/symex" xmlns:wpg="http://schemas.microsoft.com/office/word/2010/wordprocessingGroup" xmlns:wpi="http://schemas.microsoft.com/office/word/2010/wordprocessingInk" xmlns:wne="http://schemas.microsoft.com/office/word/2006/wordml" xmlns:wps="http://schemas.microsoft.com/office/word/2010/wordprocessingShape" mc:Ignorable="w14 w15 w16se w16cid w16 w16cex w16sdtdh wp14">
+  <w:p>
+    <w:pPr>
+      <w:pStyle w:val="En-tte"/>
+    </w:pPr>
+  </w:p>
+</w:hdr>
+</file>
+
+<file path=word/header2.xml><?xml version="1.0" encoding="utf-8"?>
+<w:hdr xmlns:wpc="http://schemas.microsoft.com/office/word/2010/wordprocessingCanvas" xmlns:cx="http://schemas.microsoft.com/office/drawing/2014/chartex" xmlns:cx1="http://schemas.microsoft.com/office/drawing/2015/9/8/chartex" xmlns:cx2="http://schemas.microsoft.com/office/drawing/2015/10/21/chartex" xmlns:cx3="http://schemas.microsoft.com/office/drawing/2016/5/9/chartex" xmlns:cx4="http://schemas.microsoft.com/office/drawing/2016/5/10/chartex" xmlns:cx5="http://schemas.microsoft.com/office/drawing/2016/5/11/chartex" xmlns:cx6="http://schemas.microsoft.com/office/drawing/2016/5/12/chartex" xmlns:cx7="http://schemas.microsoft.com/office/drawing/2016/5/13/chartex" xmlns:cx8="http://schemas.microsoft.com/office/drawing/2016/5/14/chartex" xmlns:mc="http://schemas.openxmlformats.org/markup-compatibility/2006" xmlns:aink="http://schemas.microsoft.com/office/drawing/2016/ink" xmlns:am3d="http://schemas.microsoft.com/office/drawing/2017/model3d" xmlns:o="urn:schemas-microsoft-com:office:office" xmlns:r="http://schemas.openxmlformats.org/officeDocument/2006/relationships" xmlns:m="http://schemas.openxmlformats.org/officeDocument/2006/math" xmlns:v="urn:schemas-microsoft-com:vml" xmlns:wp14="http://schemas.microsoft.com/office/word/2010/wordprocessingDrawing" xmlns:wp="http://schemas.openxmlformats.org/drawingml/2006/wordprocessingDrawing" xmlns:w10="urn:schemas-microsoft-com:office:word" xmlns:w="http://schemas.openxmlformats.org/wordprocessingml/2006/main" xmlns:w14="http://schemas.microsoft.com/office/word/2010/wordml" xmlns:w15="http://schemas.microsoft.com/office/word/2012/wordml" xmlns:w16cex="http://schemas.microsoft.com/office/word/2018/wordml/cex" xmlns:w16cid="http://schemas.microsoft.com/office/word/2016/wordml/cid" xmlns:w16="http://schemas.microsoft.com/office/word/2018/wordml" xmlns:w16sdtdh="http://schemas.microsoft.com/office/word/2020/wordml/sdtdatahash" xmlns:w16se="http://schemas.microsoft.com/office/word/2015/wordml/symex" xmlns:wpg="http://schemas.microsoft.com/office/word/2010/wordprocessingGroup" xmlns:wpi="http://schemas.microsoft.com/office/word/2010/wordprocessingInk" xmlns:wne="http://schemas.microsoft.com/office/word/2006/wordml" xmlns:wps="http://schemas.microsoft.com/office/word/2010/wordprocessingShape" mc:Ignorable="w14 w15 w16se w16cid w16 w16cex w16sdtdh wp14">
+  <w:p>
+    <w:pPr>
+      <w:pStyle w:val="En-tte"/>
+    </w:pPr>
+  </w:p>
+</w:hdr>
+</file>
+
+<file path=word/header3.xml><?xml version="1.0" encoding="utf-8"?>
+<w:hdr xmlns:wpc="http://schemas.microsoft.com/office/word/2010/wordprocessingCanvas" xmlns:cx="http://schemas.microsoft.com/office/drawing/2014/chartex" xmlns:cx1="http://schemas.microsoft.com/office/drawing/2015/9/8/chartex" xmlns:cx2="http://schemas.microsoft.com/office/drawing/2015/10/21/chartex" xmlns:cx3="http://schemas.microsoft.com/office/drawing/2016/5/9/chartex" xmlns:cx4="http://schemas.microsoft.com/office/drawing/2016/5/10/chartex" xmlns:cx5="http://schemas.microsoft.com/office/drawing/2016/5/11/chartex" xmlns:cx6="http://schemas.microsoft.com/office/drawing/2016/5/12/chartex" xmlns:cx7="http://schemas.microsoft.com/office/drawing/2016/5/13/chartex" xmlns:cx8="http://schemas.microsoft.com/office/drawing/2016/5/14/chartex" xmlns:mc="http://schemas.openxmlformats.org/markup-compatibility/2006" xmlns:aink="http://schemas.microsoft.com/office/drawing/2016/ink" xmlns:am3d="http://schemas.microsoft.com/office/drawing/2017/model3d" xmlns:o="urn:schemas-microsoft-com:office:office" xmlns:r="http://schemas.openxmlformats.org/officeDocument/2006/relationships" xmlns:m="http://schemas.openxmlformats.org/officeDocument/2006/math" xmlns:v="urn:schemas-microsoft-com:vml" xmlns:wp14="http://schemas.microsoft.com/office/word/2010/wordprocessingDrawing" xmlns:wp="http://schemas.openxmlformats.org/drawingml/2006/wordprocessingDrawing" xmlns:w10="urn:schemas-microsoft-com:office:word" xmlns:w="http://schemas.openxmlformats.org/wordprocessingml/2006/main" xmlns:w14="http://schemas.microsoft.com/office/word/2010/wordml" xmlns:w15="http://schemas.microsoft.com/office/word/2012/wordml" xmlns:w16cex="http://schemas.microsoft.com/office/word/2018/wordml/cex" xmlns:w16cid="http://schemas.microsoft.com/office/word/2016/wordml/cid" xmlns:w16="http://schemas.microsoft.com/office/word/2018/wordml" xmlns:w16sdtdh="http://schemas.microsoft.com/office/word/2020/wordml/sdtdatahash" xmlns:w16se="http://schemas.microsoft.com/office/word/2015/wordml/symex" xmlns:wpg="http://schemas.microsoft.com/office/word/2010/wordprocessingGroup" xmlns:wpi="http://schemas.microsoft.com/office/word/2010/wordprocessingInk" xmlns:wne="http://schemas.microsoft.com/office/word/2006/wordml" xmlns:wps="http://schemas.microsoft.com/office/word/2010/wordprocessingShape" mc:Ignorable="w14 w15 w16se w16cid w16 w16cex w16sdtdh wp14">
+  <w:p>
+    <w:pPr>
+      <w:pStyle w:val="En-tte"/>
+    </w:pPr>
+  </w:p>
+</w:hdr>
 </file>
 
 <file path=word/numbering.xml><?xml version="1.0" encoding="utf-8"?>

</xml_diff>